<commit_message>
week 1 to wk 3
</commit_message>
<xml_diff>
--- a/Week 1/ATCconvo1_groundtruth.docx
+++ b/Week 1/ATCconvo1_groundtruth.docx
@@ -23,13 +23,27 @@
           <w:rFonts w:ascii="Arial" w:hAnsi="Arial" w:cs="Arial"/>
           <w:lang w:val="en-US"/>
         </w:rPr>
-        <w:t>REDCAT5197 ready lineup.</w:t>
-      </w:r>
-    </w:p>
-    <w:p>
-      <w:pPr>
-        <w:rPr>
-          <w:rFonts w:ascii="Arial" w:hAnsi="Arial" w:cs="Arial"/>
+        <w:t>RED CAP</w:t>
+      </w:r>
+      <w:r>
+        <w:rPr>
+          <w:rFonts w:ascii="Arial" w:hAnsi="Arial" w:cs="Arial"/>
+          <w:lang w:val="en-US"/>
+        </w:rPr>
+        <w:t xml:space="preserve"> five one niner seven</w:t>
+      </w:r>
+      <w:r>
+        <w:rPr>
+          <w:rFonts w:ascii="Arial" w:hAnsi="Arial" w:cs="Arial"/>
+          <w:lang w:val="en-US"/>
+        </w:rPr>
+        <w:t xml:space="preserve"> ready lineup.</w:t>
+      </w:r>
+    </w:p>
+    <w:p>
+      <w:pPr>
+        <w:rPr>
+          <w:rFonts w:ascii="Arial" w:hAnsi="Arial" w:cs="Arial" w:hint="eastAsia"/>
           <w:lang w:val="en-US"/>
         </w:rPr>
       </w:pPr>
@@ -47,7 +61,65 @@
           <w:rFonts w:ascii="Arial" w:hAnsi="Arial" w:cs="Arial"/>
           <w:lang w:val="en-US"/>
         </w:rPr>
-        <w:t>REDCAT5197 Runway 26, clear for takeoff</w:t>
+        <w:t>RED CAP</w:t>
+      </w:r>
+      <w:r>
+        <w:rPr>
+          <w:rFonts w:ascii="Arial" w:hAnsi="Arial" w:cs="Arial"/>
+          <w:lang w:val="en-US"/>
+        </w:rPr>
+        <w:t xml:space="preserve"> five one niner seven</w:t>
+      </w:r>
+      <w:r>
+        <w:rPr>
+          <w:rFonts w:ascii="Arial" w:hAnsi="Arial" w:cs="Arial"/>
+          <w:lang w:val="en-US"/>
+        </w:rPr>
+        <w:t xml:space="preserve"> </w:t>
+      </w:r>
+      <w:r>
+        <w:rPr>
+          <w:rFonts w:ascii="Arial" w:hAnsi="Arial" w:cs="Arial"/>
+          <w:lang w:val="en-US"/>
+        </w:rPr>
+        <w:t>r</w:t>
+      </w:r>
+      <w:r>
+        <w:rPr>
+          <w:rFonts w:ascii="Arial" w:hAnsi="Arial" w:cs="Arial"/>
+          <w:lang w:val="en-US"/>
+        </w:rPr>
+        <w:t xml:space="preserve">unway </w:t>
+      </w:r>
+      <w:r>
+        <w:rPr>
+          <w:rFonts w:ascii="Arial" w:hAnsi="Arial" w:cs="Arial"/>
+          <w:lang w:val="en-US"/>
+        </w:rPr>
+        <w:t xml:space="preserve">two </w:t>
+      </w:r>
+      <w:proofErr w:type="gramStart"/>
+      <w:r>
+        <w:rPr>
+          <w:rFonts w:ascii="Arial" w:hAnsi="Arial" w:cs="Arial"/>
+          <w:lang w:val="en-US"/>
+        </w:rPr>
+        <w:t xml:space="preserve">six </w:t>
+      </w:r>
+      <w:r>
+        <w:rPr>
+          <w:rFonts w:ascii="Arial" w:hAnsi="Arial" w:cs="Arial"/>
+          <w:lang w:val="en-US"/>
+        </w:rPr>
+        <w:t>,</w:t>
+      </w:r>
+      <w:proofErr w:type="gramEnd"/>
+      <w:r>
+        <w:rPr>
+          <w:rFonts w:ascii="Arial" w:hAnsi="Arial" w:cs="Arial"/>
+          <w:lang w:val="en-US"/>
+        </w:rPr>
+        <w:t xml:space="preserve"> clear for takeoff</w:t>
       </w:r>
     </w:p>
     <w:p>
@@ -71,7 +143,35 @@
           <w:rFonts w:ascii="Arial" w:hAnsi="Arial" w:cs="Arial"/>
           <w:lang w:val="en-US"/>
         </w:rPr>
-        <w:t>Clear for takeoff runway 26 REDCAT5197</w:t>
+        <w:t xml:space="preserve">Clear for takeoff runway </w:t>
+      </w:r>
+      <w:r>
+        <w:rPr>
+          <w:rFonts w:ascii="Arial" w:hAnsi="Arial" w:cs="Arial"/>
+          <w:lang w:val="en-US"/>
+        </w:rPr>
+        <w:t>two six</w:t>
+      </w:r>
+      <w:r>
+        <w:rPr>
+          <w:rFonts w:ascii="Arial" w:hAnsi="Arial" w:cs="Arial"/>
+          <w:lang w:val="en-US"/>
+        </w:rPr>
+        <w:t xml:space="preserve"> </w:t>
+      </w:r>
+      <w:r>
+        <w:rPr>
+          <w:rFonts w:ascii="Arial" w:hAnsi="Arial" w:cs="Arial"/>
+          <w:lang w:val="en-US"/>
+        </w:rPr>
+        <w:t>RED CAP</w:t>
+      </w:r>
+      <w:r>
+        <w:rPr>
+          <w:rFonts w:ascii="Arial" w:hAnsi="Arial" w:cs="Arial"/>
+          <w:lang w:val="en-US"/>
+        </w:rPr>
+        <w:t xml:space="preserve"> five one niner seven</w:t>
       </w:r>
     </w:p>
     <w:p>
@@ -95,7 +195,49 @@
           <w:rFonts w:ascii="Arial" w:hAnsi="Arial" w:cs="Arial"/>
           <w:lang w:val="en-US"/>
         </w:rPr>
-        <w:t xml:space="preserve">REDCAT5197 passing 2000, request heading 245 due </w:t>
+        <w:t>RED CAP</w:t>
+      </w:r>
+      <w:r>
+        <w:rPr>
+          <w:rFonts w:ascii="Arial" w:hAnsi="Arial" w:cs="Arial"/>
+          <w:lang w:val="en-US"/>
+        </w:rPr>
+        <w:t xml:space="preserve"> five one niner seven</w:t>
+      </w:r>
+      <w:r>
+        <w:rPr>
+          <w:rFonts w:ascii="Arial" w:hAnsi="Arial" w:cs="Arial"/>
+          <w:lang w:val="en-US"/>
+        </w:rPr>
+        <w:t xml:space="preserve"> passing </w:t>
+      </w:r>
+      <w:r>
+        <w:rPr>
+          <w:rFonts w:ascii="Arial" w:hAnsi="Arial" w:cs="Arial"/>
+          <w:lang w:val="en-US"/>
+        </w:rPr>
+        <w:t>two thousand</w:t>
+      </w:r>
+      <w:r>
+        <w:rPr>
+          <w:rFonts w:ascii="Arial" w:hAnsi="Arial" w:cs="Arial"/>
+          <w:lang w:val="en-US"/>
+        </w:rPr>
+        <w:t xml:space="preserve">, request heading </w:t>
+      </w:r>
+      <w:r>
+        <w:rPr>
+          <w:rFonts w:ascii="Arial" w:hAnsi="Arial" w:cs="Arial"/>
+          <w:lang w:val="en-US"/>
+        </w:rPr>
+        <w:t>two four five</w:t>
+      </w:r>
+      <w:r>
+        <w:rPr>
+          <w:rFonts w:ascii="Arial" w:hAnsi="Arial" w:cs="Arial"/>
+          <w:lang w:val="en-US"/>
+        </w:rPr>
+        <w:t xml:space="preserve"> due </w:t>
       </w:r>
       <w:proofErr w:type="gramStart"/>
       <w:r>
@@ -135,7 +277,35 @@
           <w:rFonts w:ascii="Arial" w:hAnsi="Arial" w:cs="Arial"/>
           <w:lang w:val="en-US"/>
         </w:rPr>
-        <w:t>Copy, REDCAT5197 fly heading 245</w:t>
+        <w:t xml:space="preserve">Copy, </w:t>
+      </w:r>
+      <w:r>
+        <w:rPr>
+          <w:rFonts w:ascii="Arial" w:hAnsi="Arial" w:cs="Arial"/>
+          <w:lang w:val="en-US"/>
+        </w:rPr>
+        <w:t>RED CAP</w:t>
+      </w:r>
+      <w:r>
+        <w:rPr>
+          <w:rFonts w:ascii="Arial" w:hAnsi="Arial" w:cs="Arial"/>
+          <w:lang w:val="en-US"/>
+        </w:rPr>
+        <w:t xml:space="preserve"> five one niner seven</w:t>
+      </w:r>
+      <w:r>
+        <w:rPr>
+          <w:rFonts w:ascii="Arial" w:hAnsi="Arial" w:cs="Arial"/>
+          <w:lang w:val="en-US"/>
+        </w:rPr>
+        <w:t xml:space="preserve"> fly heading </w:t>
+      </w:r>
+      <w:r>
+        <w:rPr>
+          <w:rFonts w:ascii="Arial" w:hAnsi="Arial" w:cs="Arial"/>
+          <w:lang w:val="en-US"/>
+        </w:rPr>
+        <w:t>two four five</w:t>
       </w:r>
     </w:p>
     <w:p>
@@ -159,7 +329,14 @@
           <w:rFonts w:ascii="Arial" w:hAnsi="Arial" w:cs="Arial"/>
           <w:lang w:val="en-US"/>
         </w:rPr>
-        <w:t>REDCAT5197</w:t>
+        <w:t>RED CAP</w:t>
+      </w:r>
+      <w:r>
+        <w:rPr>
+          <w:rFonts w:ascii="Arial" w:hAnsi="Arial" w:cs="Arial"/>
+          <w:lang w:val="en-US"/>
+        </w:rPr>
+        <w:t xml:space="preserve"> five one niner seven</w:t>
       </w:r>
     </w:p>
     <w:p>
@@ -183,7 +360,28 @@
           <w:rFonts w:ascii="Arial" w:hAnsi="Arial" w:cs="Arial"/>
           <w:lang w:val="en-US"/>
         </w:rPr>
-        <w:t>REDCAT5197 climb FL180</w:t>
+        <w:t>RED CAP</w:t>
+      </w:r>
+      <w:r>
+        <w:rPr>
+          <w:rFonts w:ascii="Arial" w:hAnsi="Arial" w:cs="Arial"/>
+          <w:lang w:val="en-US"/>
+        </w:rPr>
+        <w:t xml:space="preserve"> five one niner seven</w:t>
+      </w:r>
+      <w:r>
+        <w:rPr>
+          <w:rFonts w:ascii="Arial" w:hAnsi="Arial" w:cs="Arial"/>
+          <w:lang w:val="en-US"/>
+        </w:rPr>
+        <w:t xml:space="preserve"> climb </w:t>
+      </w:r>
+      <w:r>
+        <w:rPr>
+          <w:rFonts w:ascii="Arial" w:hAnsi="Arial" w:cs="Arial"/>
+          <w:lang w:val="en-US"/>
+        </w:rPr>
+        <w:t>flight level one eight zero</w:t>
       </w:r>
     </w:p>
     <w:p>
@@ -207,7 +405,35 @@
           <w:rFonts w:ascii="Arial" w:hAnsi="Arial" w:cs="Arial"/>
           <w:lang w:val="en-US"/>
         </w:rPr>
-        <w:t>Climb FL190, REDCAT5197</w:t>
+        <w:t xml:space="preserve">Climb </w:t>
+      </w:r>
+      <w:r>
+        <w:rPr>
+          <w:rFonts w:ascii="Arial" w:hAnsi="Arial" w:cs="Arial"/>
+          <w:lang w:val="en-US"/>
+        </w:rPr>
+        <w:t>flight level one niner zero</w:t>
+      </w:r>
+      <w:r>
+        <w:rPr>
+          <w:rFonts w:ascii="Arial" w:hAnsi="Arial" w:cs="Arial"/>
+          <w:lang w:val="en-US"/>
+        </w:rPr>
+        <w:t xml:space="preserve">, </w:t>
+      </w:r>
+      <w:r>
+        <w:rPr>
+          <w:rFonts w:ascii="Arial" w:hAnsi="Arial" w:cs="Arial"/>
+          <w:lang w:val="en-US"/>
+        </w:rPr>
+        <w:t>RED CAP</w:t>
+      </w:r>
+      <w:r>
+        <w:rPr>
+          <w:rFonts w:ascii="Arial" w:hAnsi="Arial" w:cs="Arial"/>
+          <w:lang w:val="en-US"/>
+        </w:rPr>
+        <w:t xml:space="preserve"> five one niner seven</w:t>
       </w:r>
     </w:p>
     <w:p>
@@ -231,7 +457,14 @@
           <w:rFonts w:ascii="Arial" w:hAnsi="Arial" w:cs="Arial"/>
           <w:lang w:val="en-US"/>
         </w:rPr>
-        <w:t>Negative, Climb FL180</w:t>
+        <w:t>Negative, Climb</w:t>
+      </w:r>
+      <w:r>
+        <w:rPr>
+          <w:rFonts w:ascii="Arial" w:hAnsi="Arial" w:cs="Arial"/>
+          <w:lang w:val="en-US"/>
+        </w:rPr>
+        <w:t xml:space="preserve"> flight level one eight zero</w:t>
       </w:r>
     </w:p>
     <w:p>
@@ -255,7 +488,28 @@
           <w:rFonts w:ascii="Arial" w:hAnsi="Arial" w:cs="Arial"/>
           <w:lang w:val="en-US"/>
         </w:rPr>
-        <w:t>FL180, REDCAT5197</w:t>
+        <w:t>flight level one eight zero,</w:t>
+      </w:r>
+      <w:r>
+        <w:rPr>
+          <w:rFonts w:ascii="Arial" w:hAnsi="Arial" w:cs="Arial"/>
+          <w:lang w:val="en-US"/>
+        </w:rPr>
+        <w:t xml:space="preserve"> </w:t>
+      </w:r>
+      <w:r>
+        <w:rPr>
+          <w:rFonts w:ascii="Arial" w:hAnsi="Arial" w:cs="Arial"/>
+          <w:lang w:val="en-US"/>
+        </w:rPr>
+        <w:t>RED CAP</w:t>
+      </w:r>
+      <w:r>
+        <w:rPr>
+          <w:rFonts w:ascii="Arial" w:hAnsi="Arial" w:cs="Arial"/>
+          <w:lang w:val="en-US"/>
+        </w:rPr>
+        <w:t xml:space="preserve"> five one niner seven</w:t>
       </w:r>
     </w:p>
     <w:p>
@@ -279,7 +533,21 @@
           <w:rFonts w:ascii="Arial" w:hAnsi="Arial" w:cs="Arial"/>
           <w:lang w:val="en-US"/>
         </w:rPr>
-        <w:t>and report passing FL140 thank you</w:t>
+        <w:t xml:space="preserve">and report passing </w:t>
+      </w:r>
+      <w:r>
+        <w:rPr>
+          <w:rFonts w:ascii="Arial" w:hAnsi="Arial" w:cs="Arial"/>
+          <w:lang w:val="en-US"/>
+        </w:rPr>
+        <w:t>flight level one four zero</w:t>
+      </w:r>
+      <w:r>
+        <w:rPr>
+          <w:rFonts w:ascii="Arial" w:hAnsi="Arial" w:cs="Arial"/>
+          <w:lang w:val="en-US"/>
+        </w:rPr>
+        <w:t xml:space="preserve"> thank you</w:t>
       </w:r>
     </w:p>
     <w:p>
@@ -303,7 +571,35 @@
           <w:rFonts w:ascii="Arial" w:hAnsi="Arial" w:cs="Arial"/>
           <w:lang w:val="en-US"/>
         </w:rPr>
-        <w:t>Report passing FL140, REDCAT5197</w:t>
+        <w:t xml:space="preserve">Report passing </w:t>
+      </w:r>
+      <w:r>
+        <w:rPr>
+          <w:rFonts w:ascii="Arial" w:hAnsi="Arial" w:cs="Arial"/>
+          <w:lang w:val="en-US"/>
+        </w:rPr>
+        <w:t>flight level one four zero</w:t>
+      </w:r>
+      <w:r>
+        <w:rPr>
+          <w:rFonts w:ascii="Arial" w:hAnsi="Arial" w:cs="Arial"/>
+          <w:lang w:val="en-US"/>
+        </w:rPr>
+        <w:t xml:space="preserve">, </w:t>
+      </w:r>
+      <w:r>
+        <w:rPr>
+          <w:rFonts w:ascii="Arial" w:hAnsi="Arial" w:cs="Arial"/>
+          <w:lang w:val="en-US"/>
+        </w:rPr>
+        <w:t>RED CAP</w:t>
+      </w:r>
+      <w:r>
+        <w:rPr>
+          <w:rFonts w:ascii="Arial" w:hAnsi="Arial" w:cs="Arial"/>
+          <w:lang w:val="en-US"/>
+        </w:rPr>
+        <w:t xml:space="preserve"> five one niner seven</w:t>
       </w:r>
     </w:p>
     <w:p>
@@ -327,7 +623,28 @@
           <w:rFonts w:ascii="Arial" w:hAnsi="Arial" w:cs="Arial"/>
           <w:lang w:val="en-US"/>
         </w:rPr>
-        <w:t>REDCAT5197 passing FL140</w:t>
+        <w:t>RED CAP</w:t>
+      </w:r>
+      <w:r>
+        <w:rPr>
+          <w:rFonts w:ascii="Arial" w:hAnsi="Arial" w:cs="Arial"/>
+          <w:lang w:val="en-US"/>
+        </w:rPr>
+        <w:t xml:space="preserve"> five one niner seven</w:t>
+      </w:r>
+      <w:r>
+        <w:rPr>
+          <w:rFonts w:ascii="Arial" w:hAnsi="Arial" w:cs="Arial"/>
+          <w:lang w:val="en-US"/>
+        </w:rPr>
+        <w:t xml:space="preserve"> passing </w:t>
+      </w:r>
+      <w:r>
+        <w:rPr>
+          <w:rFonts w:ascii="Arial" w:hAnsi="Arial" w:cs="Arial"/>
+          <w:lang w:val="en-US"/>
+        </w:rPr>
+        <w:t>flight level one four zero</w:t>
       </w:r>
     </w:p>
     <w:p>
@@ -351,14 +668,35 @@
           <w:rFonts w:ascii="Arial" w:hAnsi="Arial" w:cs="Arial"/>
           <w:lang w:val="en-US"/>
         </w:rPr>
-        <w:t xml:space="preserve">REDCAT5197 </w:t>
-      </w:r>
-      <w:r>
-        <w:rPr>
-          <w:rFonts w:ascii="Arial" w:hAnsi="Arial" w:cs="Arial"/>
-          <w:lang w:val="en-US"/>
-        </w:rPr>
-        <w:t>continue climb FL180</w:t>
+        <w:t>RED CAP</w:t>
+      </w:r>
+      <w:r>
+        <w:rPr>
+          <w:rFonts w:ascii="Arial" w:hAnsi="Arial" w:cs="Arial"/>
+          <w:lang w:val="en-US"/>
+        </w:rPr>
+        <w:t xml:space="preserve"> five one niner seven</w:t>
+      </w:r>
+      <w:r>
+        <w:rPr>
+          <w:rFonts w:ascii="Arial" w:hAnsi="Arial" w:cs="Arial"/>
+          <w:lang w:val="en-US"/>
+        </w:rPr>
+        <w:t xml:space="preserve"> </w:t>
+      </w:r>
+      <w:r>
+        <w:rPr>
+          <w:rFonts w:ascii="Arial" w:hAnsi="Arial" w:cs="Arial"/>
+          <w:lang w:val="en-US"/>
+        </w:rPr>
+        <w:t xml:space="preserve">continue climb </w:t>
+      </w:r>
+      <w:r>
+        <w:rPr>
+          <w:rFonts w:ascii="Arial" w:hAnsi="Arial" w:cs="Arial"/>
+          <w:lang w:val="en-US"/>
+        </w:rPr>
+        <w:t>flight level one eight zero</w:t>
       </w:r>
       <w:r>
         <w:rPr>
@@ -379,7 +717,14 @@
           <w:rFonts w:ascii="Arial" w:hAnsi="Arial" w:cs="Arial"/>
           <w:lang w:val="en-US"/>
         </w:rPr>
-        <w:t>heading, switch to 160.6</w:t>
+        <w:t xml:space="preserve">heading, switch to </w:t>
+      </w:r>
+      <w:r>
+        <w:rPr>
+          <w:rFonts w:ascii="Arial" w:hAnsi="Arial" w:cs="Arial"/>
+          <w:lang w:val="en-US"/>
+        </w:rPr>
+        <w:t>one six zero decimal six</w:t>
       </w:r>
     </w:p>
     <w:p>
@@ -412,14 +757,56 @@
           <w:rFonts w:ascii="Arial" w:hAnsi="Arial" w:cs="Arial"/>
           <w:lang w:val="en-US"/>
         </w:rPr>
-        <w:t>heading, continue climb FL180,</w:t>
-      </w:r>
-      <w:r>
-        <w:rPr>
-          <w:rFonts w:ascii="Arial" w:hAnsi="Arial" w:cs="Arial"/>
-          <w:lang w:val="en-US"/>
-        </w:rPr>
-        <w:t xml:space="preserve"> switching to 160.6. REDCAT5197</w:t>
+        <w:t xml:space="preserve">heading, continue </w:t>
+      </w:r>
+      <w:r>
+        <w:rPr>
+          <w:rFonts w:ascii="Arial" w:hAnsi="Arial" w:cs="Arial"/>
+          <w:lang w:val="en-US"/>
+        </w:rPr>
+        <w:t>climb flight level one eight zero</w:t>
+      </w:r>
+      <w:r>
+        <w:rPr>
+          <w:rFonts w:ascii="Arial" w:hAnsi="Arial" w:cs="Arial"/>
+          <w:lang w:val="en-US"/>
+        </w:rPr>
+        <w:t>,</w:t>
+      </w:r>
+      <w:r>
+        <w:rPr>
+          <w:rFonts w:ascii="Arial" w:hAnsi="Arial" w:cs="Arial"/>
+          <w:lang w:val="en-US"/>
+        </w:rPr>
+        <w:t xml:space="preserve"> switching to </w:t>
+      </w:r>
+      <w:r>
+        <w:rPr>
+          <w:rFonts w:ascii="Arial" w:hAnsi="Arial" w:cs="Arial"/>
+          <w:lang w:val="en-US"/>
+        </w:rPr>
+        <w:t xml:space="preserve">one six zero decimal six </w:t>
+      </w:r>
+      <w:r>
+        <w:rPr>
+          <w:rFonts w:ascii="Arial" w:hAnsi="Arial" w:cs="Arial"/>
+          <w:lang w:val="en-US"/>
+        </w:rPr>
+        <w:t>RED CAP</w:t>
+      </w:r>
+      <w:r>
+        <w:rPr>
+          <w:rFonts w:ascii="Arial" w:hAnsi="Arial" w:cs="Arial"/>
+          <w:lang w:val="en-US"/>
+        </w:rPr>
+        <w:t xml:space="preserve"> </w:t>
+      </w:r>
+      <w:r>
+        <w:rPr>
+          <w:rFonts w:ascii="Arial" w:hAnsi="Arial" w:cs="Arial"/>
+          <w:lang w:val="en-US"/>
+        </w:rPr>
+        <w:t>five one niner seven</w:t>
       </w:r>
     </w:p>
     <w:p>
@@ -457,14 +844,35 @@
           <w:rFonts w:ascii="Arial" w:hAnsi="Arial" w:cs="Arial"/>
           <w:lang w:val="en-US"/>
         </w:rPr>
-        <w:t>3842 heavy turn right heading 010, maintain 3000</w:t>
-      </w:r>
-      <w:r>
-        <w:rPr>
-          <w:rFonts w:ascii="Arial" w:hAnsi="Arial" w:cs="Arial"/>
-          <w:lang w:val="en-US"/>
-        </w:rPr>
-        <w:t>ft</w:t>
+        <w:t xml:space="preserve"> three eight four two</w:t>
+      </w:r>
+      <w:r>
+        <w:rPr>
+          <w:rFonts w:ascii="Arial" w:hAnsi="Arial" w:cs="Arial"/>
+          <w:lang w:val="en-US"/>
+        </w:rPr>
+        <w:t xml:space="preserve"> heavy turn right heading </w:t>
+      </w:r>
+      <w:r>
+        <w:rPr>
+          <w:rFonts w:ascii="Arial" w:hAnsi="Arial" w:cs="Arial"/>
+          <w:lang w:val="en-US"/>
+        </w:rPr>
+        <w:t>zero one zero</w:t>
+      </w:r>
+      <w:r>
+        <w:rPr>
+          <w:rFonts w:ascii="Arial" w:hAnsi="Arial" w:cs="Arial"/>
+          <w:lang w:val="en-US"/>
+        </w:rPr>
+        <w:t xml:space="preserve">, maintain </w:t>
+      </w:r>
+      <w:r>
+        <w:rPr>
+          <w:rFonts w:ascii="Arial" w:hAnsi="Arial" w:cs="Arial"/>
+          <w:lang w:val="en-US"/>
+        </w:rPr>
+        <w:t>three thousand feet</w:t>
       </w:r>
     </w:p>
     <w:p>
@@ -488,7 +896,35 @@
           <w:rFonts w:ascii="Arial" w:hAnsi="Arial" w:cs="Arial"/>
           <w:lang w:val="en-US"/>
         </w:rPr>
-        <w:t>heavy turn 010, maintain 3000, S</w:t>
+        <w:t xml:space="preserve">heavy turn </w:t>
+      </w:r>
+      <w:r>
+        <w:rPr>
+          <w:rFonts w:ascii="Arial" w:hAnsi="Arial" w:cs="Arial"/>
+          <w:lang w:val="en-US"/>
+        </w:rPr>
+        <w:t>zero one zero</w:t>
+      </w:r>
+      <w:r>
+        <w:rPr>
+          <w:rFonts w:ascii="Arial" w:hAnsi="Arial" w:cs="Arial"/>
+          <w:lang w:val="en-US"/>
+        </w:rPr>
+        <w:t xml:space="preserve">, maintain </w:t>
+      </w:r>
+      <w:r>
+        <w:rPr>
+          <w:rFonts w:ascii="Arial" w:hAnsi="Arial" w:cs="Arial"/>
+          <w:lang w:val="en-US"/>
+        </w:rPr>
+        <w:t>three thousand</w:t>
+      </w:r>
+      <w:r>
+        <w:rPr>
+          <w:rFonts w:ascii="Arial" w:hAnsi="Arial" w:cs="Arial"/>
+          <w:lang w:val="en-US"/>
+        </w:rPr>
+        <w:t>, S</w:t>
       </w:r>
       <w:r>
         <w:rPr>
@@ -502,7 +938,14 @@
           <w:rFonts w:ascii="Arial" w:hAnsi="Arial" w:cs="Arial"/>
           <w:lang w:val="en-US"/>
         </w:rPr>
-        <w:t>3842.</w:t>
+        <w:t xml:space="preserve"> three eight four two</w:t>
+      </w:r>
+      <w:r>
+        <w:rPr>
+          <w:rFonts w:ascii="Arial" w:hAnsi="Arial" w:cs="Arial"/>
+          <w:lang w:val="en-US"/>
+        </w:rPr>
+        <w:t>.</w:t>
       </w:r>
     </w:p>
     <w:p>
@@ -540,7 +983,21 @@
           <w:rFonts w:ascii="Arial" w:hAnsi="Arial" w:cs="Arial"/>
           <w:lang w:val="en-US"/>
         </w:rPr>
-        <w:t>, GOCAT429</w:t>
+        <w:t xml:space="preserve">, </w:t>
+      </w:r>
+      <w:r>
+        <w:rPr>
+          <w:rFonts w:ascii="Arial" w:hAnsi="Arial" w:cs="Arial"/>
+          <w:lang w:val="en-US"/>
+        </w:rPr>
+        <w:t>GO CAT</w:t>
+      </w:r>
+      <w:r>
+        <w:rPr>
+          <w:rFonts w:ascii="Arial" w:hAnsi="Arial" w:cs="Arial"/>
+          <w:lang w:val="en-US"/>
+        </w:rPr>
+        <w:t xml:space="preserve"> four two niner</w:t>
       </w:r>
     </w:p>
     <w:p>
@@ -564,7 +1021,21 @@
           <w:rFonts w:ascii="Arial" w:hAnsi="Arial" w:cs="Arial"/>
           <w:lang w:val="en-US"/>
         </w:rPr>
-        <w:t xml:space="preserve">GOCAT429, Singapore </w:t>
+        <w:t>GO CAT</w:t>
+      </w:r>
+      <w:r>
+        <w:rPr>
+          <w:rFonts w:ascii="Arial" w:hAnsi="Arial" w:cs="Arial"/>
+          <w:lang w:val="en-US"/>
+        </w:rPr>
+        <w:t xml:space="preserve"> four two niner</w:t>
+      </w:r>
+      <w:r>
+        <w:rPr>
+          <w:rFonts w:ascii="Arial" w:hAnsi="Arial" w:cs="Arial"/>
+          <w:lang w:val="en-US"/>
+        </w:rPr>
+        <w:t xml:space="preserve">, Singapore </w:t>
       </w:r>
       <w:r>
         <w:rPr>
@@ -602,14 +1073,28 @@
           <w:rFonts w:ascii="Arial" w:hAnsi="Arial" w:cs="Arial"/>
           <w:lang w:val="en-US"/>
         </w:rPr>
-        <w:t>GOCAT429</w:t>
-      </w:r>
-      <w:r>
-        <w:rPr>
-          <w:rFonts w:ascii="Arial" w:hAnsi="Arial" w:cs="Arial"/>
-          <w:lang w:val="en-US"/>
-        </w:rPr>
-        <w:t>, request ATC clearance to Kuala Lumpur, FL230</w:t>
+        <w:t>GO CAT</w:t>
+      </w:r>
+      <w:r>
+        <w:rPr>
+          <w:rFonts w:ascii="Arial" w:hAnsi="Arial" w:cs="Arial"/>
+          <w:lang w:val="en-US"/>
+        </w:rPr>
+        <w:t xml:space="preserve"> four two niner</w:t>
+      </w:r>
+      <w:r>
+        <w:rPr>
+          <w:rFonts w:ascii="Arial" w:hAnsi="Arial" w:cs="Arial"/>
+          <w:lang w:val="en-US"/>
+        </w:rPr>
+        <w:t xml:space="preserve">, request ATC clearance to Kuala Lumpur, </w:t>
+      </w:r>
+      <w:r>
+        <w:rPr>
+          <w:rFonts w:ascii="Arial" w:hAnsi="Arial" w:cs="Arial"/>
+          <w:lang w:val="en-US"/>
+        </w:rPr>
+        <w:t>flight level two three zero</w:t>
       </w:r>
     </w:p>
     <w:p>
@@ -633,7 +1118,14 @@
           <w:rFonts w:ascii="Arial" w:hAnsi="Arial" w:cs="Arial"/>
           <w:lang w:val="en-US"/>
         </w:rPr>
-        <w:t>GOCAT</w:t>
+        <w:t>GO CAT</w:t>
+      </w:r>
+      <w:r>
+        <w:rPr>
+          <w:rFonts w:ascii="Arial" w:hAnsi="Arial" w:cs="Arial"/>
+          <w:lang w:val="en-US"/>
+        </w:rPr>
+        <w:t xml:space="preserve"> four two </w:t>
       </w:r>
       <w:proofErr w:type="gramStart"/>
       <w:r>
@@ -641,7 +1133,14 @@
           <w:rFonts w:ascii="Arial" w:hAnsi="Arial" w:cs="Arial"/>
           <w:lang w:val="en-US"/>
         </w:rPr>
-        <w:t>429 ,</w:t>
+        <w:t>niner</w:t>
+      </w:r>
+      <w:r>
+        <w:rPr>
+          <w:rFonts w:ascii="Arial" w:hAnsi="Arial" w:cs="Arial"/>
+          <w:lang w:val="en-US"/>
+        </w:rPr>
+        <w:t xml:space="preserve"> ,</w:t>
       </w:r>
       <w:proofErr w:type="gramEnd"/>
       <w:r>
@@ -649,8 +1148,38 @@
           <w:rFonts w:ascii="Arial" w:hAnsi="Arial" w:cs="Arial"/>
           <w:lang w:val="en-US"/>
         </w:rPr>
-        <w:t xml:space="preserve"> cleared to Kuala Lumpur, via flight planned route, FL230, squawk 2400</w:t>
-      </w:r>
+        <w:t xml:space="preserve"> cleared to Kuala Lumpur, via flight planned route, </w:t>
+      </w:r>
+      <w:r>
+        <w:rPr>
+          <w:rFonts w:ascii="Arial" w:hAnsi="Arial" w:cs="Arial"/>
+          <w:lang w:val="en-US"/>
+        </w:rPr>
+        <w:t>flight level two three zero</w:t>
+      </w:r>
+      <w:r>
+        <w:rPr>
+          <w:rFonts w:ascii="Arial" w:hAnsi="Arial" w:cs="Arial"/>
+          <w:lang w:val="en-US"/>
+        </w:rPr>
+        <w:t xml:space="preserve">, squawk </w:t>
+      </w:r>
+      <w:r>
+        <w:rPr>
+          <w:rFonts w:ascii="Arial" w:hAnsi="Arial" w:cs="Arial"/>
+          <w:lang w:val="en-US"/>
+        </w:rPr>
+        <w:t xml:space="preserve">two four zero </w:t>
+      </w:r>
+      <w:proofErr w:type="spellStart"/>
+      <w:r>
+        <w:rPr>
+          <w:rFonts w:ascii="Arial" w:hAnsi="Arial" w:cs="Arial"/>
+          <w:lang w:val="en-US"/>
+        </w:rPr>
+        <w:t>zero</w:t>
+      </w:r>
+      <w:proofErr w:type="spellEnd"/>
     </w:p>
     <w:p>
       <w:pPr>
@@ -680,38 +1209,52 @@
           <w:rFonts w:ascii="Arial" w:hAnsi="Arial" w:cs="Arial"/>
           <w:lang w:val="en-US"/>
         </w:rPr>
-        <w:t>GOCAT</w:t>
-      </w:r>
-      <w:proofErr w:type="gramStart"/>
-      <w:r>
-        <w:rPr>
-          <w:rFonts w:ascii="Arial" w:hAnsi="Arial" w:cs="Arial"/>
-          <w:lang w:val="en-US"/>
-        </w:rPr>
-        <w:t>429 ,</w:t>
-      </w:r>
-      <w:proofErr w:type="gramEnd"/>
-      <w:r>
-        <w:rPr>
-          <w:rFonts w:ascii="Arial" w:hAnsi="Arial" w:cs="Arial"/>
-          <w:lang w:val="en-US"/>
-        </w:rPr>
-        <w:t xml:space="preserve"> cleared to Kuala Lumpur, via flight planned route, FL230, </w:t>
-      </w:r>
-      <w:r>
-        <w:rPr>
-          <w:rFonts w:ascii="Arial" w:hAnsi="Arial" w:cs="Arial"/>
-          <w:lang w:val="en-US"/>
-        </w:rPr>
-        <w:t>squawk</w:t>
-      </w:r>
-      <w:r>
-        <w:rPr>
-          <w:rFonts w:ascii="Arial" w:hAnsi="Arial" w:cs="Arial"/>
-          <w:lang w:val="en-US"/>
-        </w:rPr>
-        <w:t xml:space="preserve"> 2400</w:t>
-      </w:r>
+        <w:t>GO CAT</w:t>
+      </w:r>
+      <w:r>
+        <w:rPr>
+          <w:rFonts w:ascii="Arial" w:hAnsi="Arial" w:cs="Arial"/>
+          <w:lang w:val="en-US"/>
+        </w:rPr>
+        <w:t xml:space="preserve"> four two niner</w:t>
+      </w:r>
+      <w:r>
+        <w:rPr>
+          <w:rFonts w:ascii="Arial" w:hAnsi="Arial" w:cs="Arial"/>
+          <w:lang w:val="en-US"/>
+        </w:rPr>
+        <w:t xml:space="preserve">, cleared to Kuala Lumpur, via flight planned route, </w:t>
+      </w:r>
+      <w:r>
+        <w:rPr>
+          <w:rFonts w:ascii="Arial" w:hAnsi="Arial" w:cs="Arial"/>
+          <w:lang w:val="en-US"/>
+        </w:rPr>
+        <w:t>flight level two three zero</w:t>
+      </w:r>
+      <w:r>
+        <w:rPr>
+          <w:rFonts w:ascii="Arial" w:hAnsi="Arial" w:cs="Arial"/>
+          <w:lang w:val="en-US"/>
+        </w:rPr>
+        <w:t xml:space="preserve">, squawk </w:t>
+      </w:r>
+      <w:r>
+        <w:rPr>
+          <w:rFonts w:ascii="Arial" w:hAnsi="Arial" w:cs="Arial"/>
+          <w:lang w:val="en-US"/>
+        </w:rPr>
+        <w:t xml:space="preserve">two four zero </w:t>
+      </w:r>
+      <w:proofErr w:type="spellStart"/>
+      <w:r>
+        <w:rPr>
+          <w:rFonts w:ascii="Arial" w:hAnsi="Arial" w:cs="Arial"/>
+          <w:lang w:val="en-US"/>
+        </w:rPr>
+        <w:t>zero</w:t>
+      </w:r>
+      <w:proofErr w:type="spellEnd"/>
     </w:p>
     <w:p>
       <w:pPr>
@@ -734,7 +1277,28 @@
           <w:rFonts w:ascii="Arial" w:hAnsi="Arial" w:cs="Arial"/>
           <w:lang w:val="en-US"/>
         </w:rPr>
-        <w:t>GOCAT429, contact Singapore Ground 120.3</w:t>
+        <w:t>GO CAT</w:t>
+      </w:r>
+      <w:r>
+        <w:rPr>
+          <w:rFonts w:ascii="Arial" w:hAnsi="Arial" w:cs="Arial"/>
+          <w:lang w:val="en-US"/>
+        </w:rPr>
+        <w:t xml:space="preserve"> four two niner</w:t>
+      </w:r>
+      <w:r>
+        <w:rPr>
+          <w:rFonts w:ascii="Arial" w:hAnsi="Arial" w:cs="Arial"/>
+          <w:lang w:val="en-US"/>
+        </w:rPr>
+        <w:t xml:space="preserve">, contact Singapore Ground </w:t>
+      </w:r>
+      <w:r>
+        <w:rPr>
+          <w:rFonts w:ascii="Arial" w:hAnsi="Arial" w:cs="Arial"/>
+          <w:lang w:val="en-US"/>
+        </w:rPr>
+        <w:t>one two zero decimal three</w:t>
       </w:r>
     </w:p>
     <w:p>
@@ -758,14 +1322,35 @@
           <w:rFonts w:ascii="Arial" w:hAnsi="Arial" w:cs="Arial"/>
           <w:lang w:val="en-US"/>
         </w:rPr>
-        <w:t>contact Singapore Ground 120.3</w:t>
-      </w:r>
-      <w:r>
-        <w:rPr>
-          <w:rFonts w:ascii="Arial" w:hAnsi="Arial" w:cs="Arial"/>
-          <w:lang w:val="en-US"/>
-        </w:rPr>
-        <w:t>, GOCAT429</w:t>
+        <w:t xml:space="preserve">contact Singapore Ground </w:t>
+      </w:r>
+      <w:r>
+        <w:rPr>
+          <w:rFonts w:ascii="Arial" w:hAnsi="Arial" w:cs="Arial"/>
+          <w:lang w:val="en-US"/>
+        </w:rPr>
+        <w:t>one two zero decimal three</w:t>
+      </w:r>
+      <w:r>
+        <w:rPr>
+          <w:rFonts w:ascii="Arial" w:hAnsi="Arial" w:cs="Arial"/>
+          <w:lang w:val="en-US"/>
+        </w:rPr>
+        <w:t xml:space="preserve">, </w:t>
+      </w:r>
+      <w:r>
+        <w:rPr>
+          <w:rFonts w:ascii="Arial" w:hAnsi="Arial" w:cs="Arial"/>
+          <w:lang w:val="en-US"/>
+        </w:rPr>
+        <w:t>GO CAT</w:t>
+      </w:r>
+      <w:r>
+        <w:rPr>
+          <w:rFonts w:ascii="Arial" w:hAnsi="Arial" w:cs="Arial"/>
+          <w:lang w:val="en-US"/>
+        </w:rPr>
+        <w:t xml:space="preserve"> four two niner</w:t>
       </w:r>
     </w:p>
     <w:p>
@@ -789,7 +1374,21 @@
           <w:rFonts w:ascii="Arial" w:hAnsi="Arial" w:cs="Arial"/>
           <w:lang w:val="en-US"/>
         </w:rPr>
-        <w:t>Singapore Tower, JETSTAR873, ready for departure</w:t>
+        <w:t>Singapore Tower, JETSTAR</w:t>
+      </w:r>
+      <w:r>
+        <w:rPr>
+          <w:rFonts w:ascii="Arial" w:hAnsi="Arial" w:cs="Arial"/>
+          <w:lang w:val="en-US"/>
+        </w:rPr>
+        <w:t xml:space="preserve"> eight seven three</w:t>
+      </w:r>
+      <w:r>
+        <w:rPr>
+          <w:rFonts w:ascii="Arial" w:hAnsi="Arial" w:cs="Arial"/>
+          <w:lang w:val="en-US"/>
+        </w:rPr>
+        <w:t>, ready for departure</w:t>
       </w:r>
     </w:p>
     <w:p>
@@ -813,116 +1412,41 @@
           <w:rFonts w:ascii="Arial" w:hAnsi="Arial" w:cs="Arial"/>
           <w:lang w:val="en-US"/>
         </w:rPr>
-        <w:t>JETSTAR873, surface wind 200degrees, 10 knots, climb to 3000ft, runway 26, cleared for takeoff</w:t>
-      </w:r>
-    </w:p>
-    <w:p>
-      <w:pPr>
-        <w:rPr>
-          <w:rFonts w:ascii="Arial" w:hAnsi="Arial" w:cs="Arial"/>
-          <w:lang w:val="en-US"/>
-        </w:rPr>
-      </w:pPr>
-      <w:r>
-        <w:rPr>
-          <w:rFonts w:ascii="Arial" w:hAnsi="Arial" w:cs="Arial"/>
-          <w:b/>
-          <w:bCs/>
-          <w:lang w:val="en-US"/>
-        </w:rPr>
-        <w:t xml:space="preserve">Pilot: </w:t>
-      </w:r>
-      <w:r>
-        <w:rPr>
-          <w:rFonts w:ascii="Arial" w:hAnsi="Arial" w:cs="Arial"/>
-          <w:lang w:val="en-US"/>
-        </w:rPr>
-        <w:t xml:space="preserve"> cleared to takeoff runway 26, climb 3000ft. JETSTAR873</w:t>
-      </w:r>
-    </w:p>
-    <w:p>
-      <w:pPr>
-        <w:rPr>
-          <w:rFonts w:ascii="Arial" w:hAnsi="Arial" w:cs="Arial"/>
-          <w:lang w:val="en-US"/>
-        </w:rPr>
-      </w:pPr>
-      <w:r>
-        <w:rPr>
-          <w:rFonts w:ascii="Arial" w:hAnsi="Arial" w:cs="Arial"/>
-          <w:b/>
-          <w:bCs/>
-          <w:lang w:val="en-US"/>
-        </w:rPr>
-        <w:t xml:space="preserve">ATC: </w:t>
-      </w:r>
-      <w:r>
-        <w:rPr>
-          <w:rFonts w:ascii="Arial" w:hAnsi="Arial" w:cs="Arial"/>
-          <w:lang w:val="en-US"/>
-        </w:rPr>
-        <w:t xml:space="preserve">JETSTAR873, </w:t>
-      </w:r>
-      <w:r>
-        <w:rPr>
-          <w:rFonts w:ascii="Arial" w:hAnsi="Arial" w:cs="Arial"/>
-          <w:lang w:val="en-US"/>
-        </w:rPr>
-        <w:t>climb FL160, report passing FL120</w:t>
-      </w:r>
-    </w:p>
-    <w:p>
-      <w:pPr>
-        <w:rPr>
-          <w:rFonts w:ascii="Arial" w:hAnsi="Arial" w:cs="Arial"/>
-          <w:lang w:val="en-US"/>
-        </w:rPr>
-      </w:pPr>
-      <w:r>
-        <w:rPr>
-          <w:rFonts w:ascii="Arial" w:hAnsi="Arial" w:cs="Arial"/>
-          <w:b/>
-          <w:bCs/>
-          <w:lang w:val="en-US"/>
-        </w:rPr>
-        <w:t xml:space="preserve">Pilot: </w:t>
-      </w:r>
-      <w:r>
-        <w:rPr>
-          <w:rFonts w:ascii="Arial" w:hAnsi="Arial" w:cs="Arial"/>
-          <w:lang w:val="en-US"/>
-        </w:rPr>
-        <w:t>climb FL160, report passing FL120, JETSTAR873</w:t>
-      </w:r>
-    </w:p>
-    <w:p>
-      <w:pPr>
-        <w:rPr>
-          <w:rFonts w:ascii="Arial" w:hAnsi="Arial" w:cs="Arial"/>
-          <w:lang w:val="en-US"/>
-        </w:rPr>
-      </w:pPr>
-      <w:r>
-        <w:rPr>
-          <w:rFonts w:ascii="Arial" w:hAnsi="Arial" w:cs="Arial"/>
-          <w:b/>
-          <w:bCs/>
-          <w:lang w:val="en-US"/>
-        </w:rPr>
-        <w:t xml:space="preserve">Pilot: </w:t>
-      </w:r>
-      <w:r>
-        <w:rPr>
-          <w:rFonts w:ascii="Arial" w:hAnsi="Arial" w:cs="Arial"/>
-          <w:lang w:val="en-US"/>
-        </w:rPr>
-        <w:t>Singapore Tower,</w:t>
-      </w:r>
-      <w:r>
-        <w:rPr>
-          <w:rFonts w:ascii="Arial" w:hAnsi="Arial" w:cs="Arial"/>
-          <w:b/>
-          <w:bCs/>
+        <w:t>JETSTAR</w:t>
+      </w:r>
+      <w:r>
+        <w:rPr>
+          <w:rFonts w:ascii="Arial" w:hAnsi="Arial" w:cs="Arial"/>
+          <w:lang w:val="en-US"/>
+        </w:rPr>
+        <w:t xml:space="preserve"> eight seven three</w:t>
+      </w:r>
+      <w:r>
+        <w:rPr>
+          <w:rFonts w:ascii="Arial" w:hAnsi="Arial" w:cs="Arial"/>
+          <w:lang w:val="en-US"/>
+        </w:rPr>
+        <w:t xml:space="preserve">, surface wind </w:t>
+      </w:r>
+      <w:r>
+        <w:rPr>
+          <w:rFonts w:ascii="Arial" w:hAnsi="Arial" w:cs="Arial"/>
+          <w:lang w:val="en-US"/>
+        </w:rPr>
+        <w:t xml:space="preserve">two zero </w:t>
+      </w:r>
+      <w:proofErr w:type="spellStart"/>
+      <w:r>
+        <w:rPr>
+          <w:rFonts w:ascii="Arial" w:hAnsi="Arial" w:cs="Arial"/>
+          <w:lang w:val="en-US"/>
+        </w:rPr>
+        <w:t>zero</w:t>
+      </w:r>
+      <w:proofErr w:type="spellEnd"/>
+      <w:r>
+        <w:rPr>
+          <w:rFonts w:ascii="Arial" w:hAnsi="Arial" w:cs="Arial"/>
           <w:lang w:val="en-US"/>
         </w:rPr>
         <w:t xml:space="preserve"> </w:t>
@@ -932,55 +1456,63 @@
           <w:rFonts w:ascii="Arial" w:hAnsi="Arial" w:cs="Arial"/>
           <w:lang w:val="en-US"/>
         </w:rPr>
-        <w:t>SINGAPORE3842, finals, runway 26.</w:t>
-      </w:r>
-    </w:p>
-    <w:p>
-      <w:pPr>
-        <w:rPr>
-          <w:rFonts w:ascii="Arial" w:hAnsi="Arial" w:cs="Arial"/>
-          <w:lang w:val="en-US"/>
-        </w:rPr>
-      </w:pPr>
-      <w:r>
-        <w:rPr>
-          <w:rFonts w:ascii="Arial" w:hAnsi="Arial" w:cs="Arial"/>
-          <w:b/>
-          <w:bCs/>
-          <w:lang w:val="en-US"/>
-        </w:rPr>
-        <w:t xml:space="preserve">ATC: </w:t>
-      </w:r>
-      <w:r>
-        <w:rPr>
-          <w:rFonts w:ascii="Arial" w:hAnsi="Arial" w:cs="Arial"/>
-          <w:lang w:val="en-US"/>
-        </w:rPr>
-        <w:t>SINGAPORE3842, clear to land, runway 26 wind 270 degrees, 10 knots</w:t>
-      </w:r>
-    </w:p>
-    <w:p>
-      <w:pPr>
-        <w:rPr>
-          <w:rFonts w:ascii="Arial" w:hAnsi="Arial" w:cs="Arial"/>
-          <w:lang w:val="en-US"/>
-        </w:rPr>
-      </w:pPr>
-      <w:r>
-        <w:rPr>
-          <w:rFonts w:ascii="Arial" w:hAnsi="Arial" w:cs="Arial"/>
-          <w:b/>
-          <w:bCs/>
-          <w:lang w:val="en-US"/>
-        </w:rPr>
-        <w:t xml:space="preserve">Pilot: </w:t>
-      </w:r>
-      <w:r>
-        <w:rPr>
-          <w:rFonts w:ascii="Arial" w:hAnsi="Arial" w:cs="Arial"/>
-          <w:lang w:val="en-US"/>
-        </w:rPr>
-        <w:t>Cleared to land runway 26, SINGAPORE3842</w:t>
+        <w:t xml:space="preserve">degrees, </w:t>
+      </w:r>
+      <w:r>
+        <w:rPr>
+          <w:rFonts w:ascii="Arial" w:hAnsi="Arial" w:cs="Arial"/>
+          <w:lang w:val="en-US"/>
+        </w:rPr>
+        <w:t>one zero</w:t>
+      </w:r>
+      <w:r>
+        <w:rPr>
+          <w:rFonts w:ascii="Arial" w:hAnsi="Arial" w:cs="Arial"/>
+          <w:lang w:val="en-US"/>
+        </w:rPr>
+        <w:t xml:space="preserve"> knots, climb to </w:t>
+      </w:r>
+      <w:r>
+        <w:rPr>
+          <w:rFonts w:ascii="Arial" w:hAnsi="Arial" w:cs="Arial"/>
+          <w:lang w:val="en-US"/>
+        </w:rPr>
+        <w:t xml:space="preserve">three thousand </w:t>
+      </w:r>
+      <w:r>
+        <w:rPr>
+          <w:rFonts w:ascii="Arial" w:hAnsi="Arial" w:cs="Arial"/>
+          <w:lang w:val="en-US"/>
+        </w:rPr>
+        <w:t>f</w:t>
+      </w:r>
+      <w:r>
+        <w:rPr>
+          <w:rFonts w:ascii="Arial" w:hAnsi="Arial" w:cs="Arial"/>
+          <w:lang w:val="en-US"/>
+        </w:rPr>
+        <w:t>ee</w:t>
+      </w:r>
+      <w:r>
+        <w:rPr>
+          <w:rFonts w:ascii="Arial" w:hAnsi="Arial" w:cs="Arial"/>
+          <w:lang w:val="en-US"/>
+        </w:rPr>
+        <w:t xml:space="preserve">t, runway </w:t>
+      </w:r>
+      <w:r>
+        <w:rPr>
+          <w:rFonts w:ascii="Arial" w:hAnsi="Arial" w:cs="Arial"/>
+          <w:lang w:val="en-US"/>
+        </w:rPr>
+        <w:t>two six</w:t>
+      </w:r>
+      <w:r>
+        <w:rPr>
+          <w:rFonts w:ascii="Arial" w:hAnsi="Arial" w:cs="Arial"/>
+          <w:lang w:val="en-US"/>
+        </w:rPr>
+        <w:t>, cleared for takeoff</w:t>
       </w:r>
     </w:p>
     <w:p>
@@ -1005,7 +1537,42 @@
           <w:rFonts w:ascii="Arial" w:hAnsi="Arial" w:cs="Arial"/>
           <w:lang w:val="en-US"/>
         </w:rPr>
-        <w:t>JETSTAR873 passing FL120</w:t>
+        <w:t xml:space="preserve"> cleared to takeoff runway </w:t>
+      </w:r>
+      <w:r>
+        <w:rPr>
+          <w:rFonts w:ascii="Arial" w:hAnsi="Arial" w:cs="Arial"/>
+          <w:lang w:val="en-US"/>
+        </w:rPr>
+        <w:t>two six</w:t>
+      </w:r>
+      <w:r>
+        <w:rPr>
+          <w:rFonts w:ascii="Arial" w:hAnsi="Arial" w:cs="Arial"/>
+          <w:lang w:val="en-US"/>
+        </w:rPr>
+        <w:t xml:space="preserve">, climb </w:t>
+      </w:r>
+      <w:r>
+        <w:rPr>
+          <w:rFonts w:ascii="Arial" w:hAnsi="Arial" w:cs="Arial"/>
+          <w:lang w:val="en-US"/>
+        </w:rPr>
+        <w:t>three thousand feet</w:t>
+      </w:r>
+      <w:r>
+        <w:rPr>
+          <w:rFonts w:ascii="Arial" w:hAnsi="Arial" w:cs="Arial"/>
+          <w:lang w:val="en-US"/>
+        </w:rPr>
+        <w:t>. JETSTAR</w:t>
+      </w:r>
+      <w:r>
+        <w:rPr>
+          <w:rFonts w:ascii="Arial" w:hAnsi="Arial" w:cs="Arial"/>
+          <w:lang w:val="en-US"/>
+        </w:rPr>
+        <w:t xml:space="preserve"> eight seven three</w:t>
       </w:r>
     </w:p>
     <w:p>
@@ -1029,7 +1596,49 @@
           <w:rFonts w:ascii="Arial" w:hAnsi="Arial" w:cs="Arial"/>
           <w:lang w:val="en-US"/>
         </w:rPr>
-        <w:t>JETSTAR873, contact Singapore departure 124.6</w:t>
+        <w:t>JETSTAR</w:t>
+      </w:r>
+      <w:r>
+        <w:rPr>
+          <w:rFonts w:ascii="Arial" w:hAnsi="Arial" w:cs="Arial"/>
+          <w:lang w:val="en-US"/>
+        </w:rPr>
+        <w:t xml:space="preserve"> eight seven three</w:t>
+      </w:r>
+      <w:r>
+        <w:rPr>
+          <w:rFonts w:ascii="Arial" w:hAnsi="Arial" w:cs="Arial"/>
+          <w:lang w:val="en-US"/>
+        </w:rPr>
+        <w:t xml:space="preserve">, </w:t>
+      </w:r>
+      <w:r>
+        <w:rPr>
+          <w:rFonts w:ascii="Arial" w:hAnsi="Arial" w:cs="Arial"/>
+          <w:lang w:val="en-US"/>
+        </w:rPr>
+        <w:t xml:space="preserve">climb </w:t>
+      </w:r>
+      <w:r>
+        <w:rPr>
+          <w:rFonts w:ascii="Arial" w:hAnsi="Arial" w:cs="Arial"/>
+          <w:lang w:val="en-US"/>
+        </w:rPr>
+        <w:t>flight level one six zero</w:t>
+      </w:r>
+      <w:r>
+        <w:rPr>
+          <w:rFonts w:ascii="Arial" w:hAnsi="Arial" w:cs="Arial"/>
+          <w:lang w:val="en-US"/>
+        </w:rPr>
+        <w:t xml:space="preserve">, report passing </w:t>
+      </w:r>
+      <w:r>
+        <w:rPr>
+          <w:rFonts w:ascii="Arial" w:hAnsi="Arial" w:cs="Arial"/>
+          <w:lang w:val="en-US"/>
+        </w:rPr>
+        <w:t>flight level one two zero</w:t>
       </w:r>
     </w:p>
     <w:p>
@@ -1053,7 +1662,42 @@
           <w:rFonts w:ascii="Arial" w:hAnsi="Arial" w:cs="Arial"/>
           <w:lang w:val="en-US"/>
         </w:rPr>
-        <w:t>Contact Singapore Departure, 124.6 JETSTAR873</w:t>
+        <w:t xml:space="preserve">climb </w:t>
+      </w:r>
+      <w:r>
+        <w:rPr>
+          <w:rFonts w:ascii="Arial" w:hAnsi="Arial" w:cs="Arial"/>
+          <w:lang w:val="en-US"/>
+        </w:rPr>
+        <w:t>flight level one six zero</w:t>
+      </w:r>
+      <w:r>
+        <w:rPr>
+          <w:rFonts w:ascii="Arial" w:hAnsi="Arial" w:cs="Arial"/>
+          <w:lang w:val="en-US"/>
+        </w:rPr>
+        <w:t xml:space="preserve">, report passing </w:t>
+      </w:r>
+      <w:r>
+        <w:rPr>
+          <w:rFonts w:ascii="Arial" w:hAnsi="Arial" w:cs="Arial"/>
+          <w:lang w:val="en-US"/>
+        </w:rPr>
+        <w:t>flight level one two zero</w:t>
+      </w:r>
+      <w:r>
+        <w:rPr>
+          <w:rFonts w:ascii="Arial" w:hAnsi="Arial" w:cs="Arial"/>
+          <w:lang w:val="en-US"/>
+        </w:rPr>
+        <w:t>, JETSTAR</w:t>
+      </w:r>
+      <w:r>
+        <w:rPr>
+          <w:rFonts w:ascii="Arial" w:hAnsi="Arial" w:cs="Arial"/>
+          <w:lang w:val="en-US"/>
+        </w:rPr>
+        <w:t xml:space="preserve"> eight seven three</w:t>
       </w:r>
     </w:p>
     <w:p>
@@ -1077,7 +1721,51 @@
           <w:rFonts w:ascii="Arial" w:hAnsi="Arial" w:cs="Arial"/>
           <w:lang w:val="en-US"/>
         </w:rPr>
-        <w:t>Singapore Tower, GOCAT429, lined up runway26, ready for departure</w:t>
+        <w:t>Singapore Tower,</w:t>
+      </w:r>
+      <w:r>
+        <w:rPr>
+          <w:rFonts w:ascii="Arial" w:hAnsi="Arial" w:cs="Arial"/>
+          <w:b/>
+          <w:bCs/>
+          <w:lang w:val="en-US"/>
+        </w:rPr>
+        <w:t xml:space="preserve"> </w:t>
+      </w:r>
+      <w:r>
+        <w:rPr>
+          <w:rFonts w:ascii="Arial" w:hAnsi="Arial" w:cs="Arial"/>
+          <w:lang w:val="en-US"/>
+        </w:rPr>
+        <w:t>SINGAPORE</w:t>
+      </w:r>
+      <w:r>
+        <w:rPr>
+          <w:rFonts w:ascii="Arial" w:hAnsi="Arial" w:cs="Arial"/>
+          <w:lang w:val="en-US"/>
+        </w:rPr>
+        <w:t xml:space="preserve"> three eight four two</w:t>
+      </w:r>
+      <w:r>
+        <w:rPr>
+          <w:rFonts w:ascii="Arial" w:hAnsi="Arial" w:cs="Arial"/>
+          <w:lang w:val="en-US"/>
+        </w:rPr>
+        <w:t xml:space="preserve">, finals, runway </w:t>
+      </w:r>
+      <w:r>
+        <w:rPr>
+          <w:rFonts w:ascii="Arial" w:hAnsi="Arial" w:cs="Arial"/>
+          <w:lang w:val="en-US"/>
+        </w:rPr>
+        <w:t>two six</w:t>
+      </w:r>
+      <w:r>
+        <w:rPr>
+          <w:rFonts w:ascii="Arial" w:hAnsi="Arial" w:cs="Arial"/>
+          <w:lang w:val="en-US"/>
+        </w:rPr>
+        <w:t>.</w:t>
       </w:r>
     </w:p>
     <w:p>
@@ -1101,42 +1789,63 @@
           <w:rFonts w:ascii="Arial" w:hAnsi="Arial" w:cs="Arial"/>
           <w:lang w:val="en-US"/>
         </w:rPr>
-        <w:t xml:space="preserve">GOCAT429, Singapore Tower, </w:t>
-      </w:r>
-      <w:r>
-        <w:rPr>
-          <w:rFonts w:ascii="Arial" w:hAnsi="Arial" w:cs="Arial"/>
-          <w:lang w:val="en-US"/>
-        </w:rPr>
-        <w:t>surface wind 2</w:t>
-      </w:r>
-      <w:r>
-        <w:rPr>
-          <w:rFonts w:ascii="Arial" w:hAnsi="Arial" w:cs="Arial"/>
-          <w:lang w:val="en-US"/>
-        </w:rPr>
-        <w:t>2</w:t>
-      </w:r>
-      <w:r>
-        <w:rPr>
-          <w:rFonts w:ascii="Arial" w:hAnsi="Arial" w:cs="Arial"/>
-          <w:lang w:val="en-US"/>
-        </w:rPr>
-        <w:t xml:space="preserve">0degrees, </w:t>
-      </w:r>
-      <w:r>
-        <w:rPr>
-          <w:rFonts w:ascii="Arial" w:hAnsi="Arial" w:cs="Arial"/>
-          <w:lang w:val="en-US"/>
-        </w:rPr>
-        <w:t>8</w:t>
-      </w:r>
-      <w:r>
-        <w:rPr>
-          <w:rFonts w:ascii="Arial" w:hAnsi="Arial" w:cs="Arial"/>
-          <w:lang w:val="en-US"/>
-        </w:rPr>
-        <w:t xml:space="preserve"> knots, climb to 3000ft, runway 26, cleared for takeoff</w:t>
+        <w:t>SINGAPORE</w:t>
+      </w:r>
+      <w:r>
+        <w:rPr>
+          <w:rFonts w:ascii="Arial" w:hAnsi="Arial" w:cs="Arial"/>
+          <w:lang w:val="en-US"/>
+        </w:rPr>
+        <w:t xml:space="preserve"> three eight four two</w:t>
+      </w:r>
+      <w:r>
+        <w:rPr>
+          <w:rFonts w:ascii="Arial" w:hAnsi="Arial" w:cs="Arial"/>
+          <w:lang w:val="en-US"/>
+        </w:rPr>
+        <w:t xml:space="preserve">, clear to land, runway </w:t>
+      </w:r>
+      <w:r>
+        <w:rPr>
+          <w:rFonts w:ascii="Arial" w:hAnsi="Arial" w:cs="Arial"/>
+          <w:lang w:val="en-US"/>
+        </w:rPr>
+        <w:t>two six</w:t>
+      </w:r>
+      <w:r>
+        <w:rPr>
+          <w:rFonts w:ascii="Arial" w:hAnsi="Arial" w:cs="Arial"/>
+          <w:lang w:val="en-US"/>
+        </w:rPr>
+        <w:t xml:space="preserve"> wind </w:t>
+      </w:r>
+      <w:r>
+        <w:rPr>
+          <w:rFonts w:ascii="Arial" w:hAnsi="Arial" w:cs="Arial"/>
+          <w:lang w:val="en-US"/>
+        </w:rPr>
+        <w:t>two seven zero</w:t>
+      </w:r>
+      <w:r>
+        <w:rPr>
+          <w:rFonts w:ascii="Arial" w:hAnsi="Arial" w:cs="Arial"/>
+          <w:lang w:val="en-US"/>
+        </w:rPr>
+        <w:t xml:space="preserve"> degrees, </w:t>
+      </w:r>
+      <w:r>
+        <w:rPr>
+          <w:rFonts w:ascii="Arial" w:hAnsi="Arial" w:cs="Arial"/>
+          <w:lang w:val="en-US"/>
+        </w:rPr>
+        <w:t>one zero</w:t>
+      </w:r>
+      <w:r>
+        <w:rPr>
+          <w:rFonts w:ascii="Arial" w:hAnsi="Arial" w:cs="Arial"/>
+          <w:lang w:val="en-US"/>
+        </w:rPr>
+        <w:t xml:space="preserve"> knots</w:t>
       </w:r>
     </w:p>
     <w:p>
@@ -1160,7 +1869,28 @@
           <w:rFonts w:ascii="Arial" w:hAnsi="Arial" w:cs="Arial"/>
           <w:lang w:val="en-US"/>
         </w:rPr>
-        <w:t>clear takeoff runway26, climb 3000ft, GOCAT429</w:t>
+        <w:t xml:space="preserve">Cleared to land runway </w:t>
+      </w:r>
+      <w:r>
+        <w:rPr>
+          <w:rFonts w:ascii="Arial" w:hAnsi="Arial" w:cs="Arial"/>
+          <w:lang w:val="en-US"/>
+        </w:rPr>
+        <w:t>two six</w:t>
+      </w:r>
+      <w:r>
+        <w:rPr>
+          <w:rFonts w:ascii="Arial" w:hAnsi="Arial" w:cs="Arial"/>
+          <w:lang w:val="en-US"/>
+        </w:rPr>
+        <w:t>, SINGAPORE</w:t>
+      </w:r>
+      <w:r>
+        <w:rPr>
+          <w:rFonts w:ascii="Arial" w:hAnsi="Arial" w:cs="Arial"/>
+          <w:lang w:val="en-US"/>
+        </w:rPr>
+        <w:t xml:space="preserve"> three eight four two</w:t>
       </w:r>
     </w:p>
     <w:p>
@@ -1184,6 +1914,376 @@
           <w:rFonts w:ascii="Arial" w:hAnsi="Arial" w:cs="Arial"/>
           <w:lang w:val="en-US"/>
         </w:rPr>
+        <w:t>JETSTAR</w:t>
+      </w:r>
+      <w:r>
+        <w:rPr>
+          <w:rFonts w:ascii="Arial" w:hAnsi="Arial" w:cs="Arial"/>
+          <w:lang w:val="en-US"/>
+        </w:rPr>
+        <w:t xml:space="preserve"> eight seven three</w:t>
+      </w:r>
+      <w:r>
+        <w:rPr>
+          <w:rFonts w:ascii="Arial" w:hAnsi="Arial" w:cs="Arial"/>
+          <w:lang w:val="en-US"/>
+        </w:rPr>
+        <w:t xml:space="preserve"> passing </w:t>
+      </w:r>
+      <w:r>
+        <w:rPr>
+          <w:rFonts w:ascii="Arial" w:hAnsi="Arial" w:cs="Arial"/>
+          <w:lang w:val="en-US"/>
+        </w:rPr>
+        <w:t>flight level one two zero</w:t>
+      </w:r>
+    </w:p>
+    <w:p>
+      <w:pPr>
+        <w:rPr>
+          <w:rFonts w:ascii="Arial" w:hAnsi="Arial" w:cs="Arial"/>
+          <w:lang w:val="en-US"/>
+        </w:rPr>
+      </w:pPr>
+      <w:r>
+        <w:rPr>
+          <w:rFonts w:ascii="Arial" w:hAnsi="Arial" w:cs="Arial"/>
+          <w:b/>
+          <w:bCs/>
+          <w:lang w:val="en-US"/>
+        </w:rPr>
+        <w:t xml:space="preserve">ATC: </w:t>
+      </w:r>
+      <w:r>
+        <w:rPr>
+          <w:rFonts w:ascii="Arial" w:hAnsi="Arial" w:cs="Arial"/>
+          <w:lang w:val="en-US"/>
+        </w:rPr>
+        <w:t>JETSTAR</w:t>
+      </w:r>
+      <w:r>
+        <w:rPr>
+          <w:rFonts w:ascii="Arial" w:hAnsi="Arial" w:cs="Arial"/>
+          <w:lang w:val="en-US"/>
+        </w:rPr>
+        <w:t xml:space="preserve"> eight seven three</w:t>
+      </w:r>
+      <w:r>
+        <w:rPr>
+          <w:rFonts w:ascii="Arial" w:hAnsi="Arial" w:cs="Arial"/>
+          <w:lang w:val="en-US"/>
+        </w:rPr>
+        <w:t xml:space="preserve">, contact Singapore departure </w:t>
+      </w:r>
+      <w:r>
+        <w:rPr>
+          <w:rFonts w:ascii="Arial" w:hAnsi="Arial" w:cs="Arial"/>
+          <w:lang w:val="en-US"/>
+        </w:rPr>
+        <w:t>one two four decimal six</w:t>
+      </w:r>
+    </w:p>
+    <w:p>
+      <w:pPr>
+        <w:rPr>
+          <w:rFonts w:ascii="Arial" w:hAnsi="Arial" w:cs="Arial"/>
+          <w:lang w:val="en-US"/>
+        </w:rPr>
+      </w:pPr>
+      <w:r>
+        <w:rPr>
+          <w:rFonts w:ascii="Arial" w:hAnsi="Arial" w:cs="Arial"/>
+          <w:b/>
+          <w:bCs/>
+          <w:lang w:val="en-US"/>
+        </w:rPr>
+        <w:t xml:space="preserve">Pilot: </w:t>
+      </w:r>
+      <w:r>
+        <w:rPr>
+          <w:rFonts w:ascii="Arial" w:hAnsi="Arial" w:cs="Arial"/>
+          <w:lang w:val="en-US"/>
+        </w:rPr>
+        <w:t xml:space="preserve">Contact Singapore Departure, </w:t>
+      </w:r>
+      <w:r>
+        <w:rPr>
+          <w:rFonts w:ascii="Arial" w:hAnsi="Arial" w:cs="Arial"/>
+          <w:lang w:val="en-US"/>
+        </w:rPr>
+        <w:t>one two four decimal six</w:t>
+      </w:r>
+      <w:r>
+        <w:rPr>
+          <w:rFonts w:ascii="Arial" w:hAnsi="Arial" w:cs="Arial"/>
+          <w:lang w:val="en-US"/>
+        </w:rPr>
+        <w:t xml:space="preserve"> JETSTAR</w:t>
+      </w:r>
+      <w:r>
+        <w:rPr>
+          <w:rFonts w:ascii="Arial" w:hAnsi="Arial" w:cs="Arial"/>
+          <w:lang w:val="en-US"/>
+        </w:rPr>
+        <w:t xml:space="preserve"> eight seven three</w:t>
+      </w:r>
+    </w:p>
+    <w:p>
+      <w:pPr>
+        <w:rPr>
+          <w:rFonts w:ascii="Arial" w:hAnsi="Arial" w:cs="Arial"/>
+          <w:lang w:val="en-US"/>
+        </w:rPr>
+      </w:pPr>
+      <w:r>
+        <w:rPr>
+          <w:rFonts w:ascii="Arial" w:hAnsi="Arial" w:cs="Arial"/>
+          <w:b/>
+          <w:bCs/>
+          <w:lang w:val="en-US"/>
+        </w:rPr>
+        <w:t xml:space="preserve">Pilot: </w:t>
+      </w:r>
+      <w:r>
+        <w:rPr>
+          <w:rFonts w:ascii="Arial" w:hAnsi="Arial" w:cs="Arial"/>
+          <w:lang w:val="en-US"/>
+        </w:rPr>
+        <w:t xml:space="preserve">Singapore Tower, </w:t>
+      </w:r>
+      <w:r>
+        <w:rPr>
+          <w:rFonts w:ascii="Arial" w:hAnsi="Arial" w:cs="Arial"/>
+          <w:lang w:val="en-US"/>
+        </w:rPr>
+        <w:t>GO CAT</w:t>
+      </w:r>
+      <w:r>
+        <w:rPr>
+          <w:rFonts w:ascii="Arial" w:hAnsi="Arial" w:cs="Arial"/>
+          <w:lang w:val="en-US"/>
+        </w:rPr>
+        <w:t xml:space="preserve"> four two niner</w:t>
+      </w:r>
+      <w:r>
+        <w:rPr>
+          <w:rFonts w:ascii="Arial" w:hAnsi="Arial" w:cs="Arial"/>
+          <w:lang w:val="en-US"/>
+        </w:rPr>
+        <w:t>, lined up runway</w:t>
+      </w:r>
+      <w:r>
+        <w:rPr>
+          <w:rFonts w:ascii="Arial" w:hAnsi="Arial" w:cs="Arial"/>
+          <w:lang w:val="en-US"/>
+        </w:rPr>
+        <w:t xml:space="preserve"> two six</w:t>
+      </w:r>
+      <w:r>
+        <w:rPr>
+          <w:rFonts w:ascii="Arial" w:hAnsi="Arial" w:cs="Arial"/>
+          <w:lang w:val="en-US"/>
+        </w:rPr>
+        <w:t>, ready for departure</w:t>
+      </w:r>
+    </w:p>
+    <w:p>
+      <w:pPr>
+        <w:rPr>
+          <w:rFonts w:ascii="Arial" w:hAnsi="Arial" w:cs="Arial"/>
+          <w:lang w:val="en-US"/>
+        </w:rPr>
+      </w:pPr>
+      <w:r>
+        <w:rPr>
+          <w:rFonts w:ascii="Arial" w:hAnsi="Arial" w:cs="Arial"/>
+          <w:b/>
+          <w:bCs/>
+          <w:lang w:val="en-US"/>
+        </w:rPr>
+        <w:t xml:space="preserve">ATC: </w:t>
+      </w:r>
+      <w:r>
+        <w:rPr>
+          <w:rFonts w:ascii="Arial" w:hAnsi="Arial" w:cs="Arial"/>
+          <w:lang w:val="en-US"/>
+        </w:rPr>
+        <w:t>GO CAT</w:t>
+      </w:r>
+      <w:r>
+        <w:rPr>
+          <w:rFonts w:ascii="Arial" w:hAnsi="Arial" w:cs="Arial"/>
+          <w:lang w:val="en-US"/>
+        </w:rPr>
+        <w:t xml:space="preserve"> four two niner</w:t>
+      </w:r>
+      <w:r>
+        <w:rPr>
+          <w:rFonts w:ascii="Arial" w:hAnsi="Arial" w:cs="Arial"/>
+          <w:lang w:val="en-US"/>
+        </w:rPr>
+        <w:t xml:space="preserve">, Singapore Tower, surface wind </w:t>
+      </w:r>
+      <w:r>
+        <w:rPr>
+          <w:rFonts w:ascii="Arial" w:hAnsi="Arial" w:cs="Arial"/>
+          <w:lang w:val="en-US"/>
+        </w:rPr>
+        <w:t xml:space="preserve">two </w:t>
+      </w:r>
+      <w:proofErr w:type="spellStart"/>
+      <w:r>
+        <w:rPr>
+          <w:rFonts w:ascii="Arial" w:hAnsi="Arial" w:cs="Arial"/>
+          <w:lang w:val="en-US"/>
+        </w:rPr>
+        <w:t>two</w:t>
+      </w:r>
+      <w:proofErr w:type="spellEnd"/>
+      <w:r>
+        <w:rPr>
+          <w:rFonts w:ascii="Arial" w:hAnsi="Arial" w:cs="Arial"/>
+          <w:lang w:val="en-US"/>
+        </w:rPr>
+        <w:t xml:space="preserve"> zero </w:t>
+      </w:r>
+      <w:r>
+        <w:rPr>
+          <w:rFonts w:ascii="Arial" w:hAnsi="Arial" w:cs="Arial"/>
+          <w:lang w:val="en-US"/>
+        </w:rPr>
+        <w:t xml:space="preserve">degrees, </w:t>
+      </w:r>
+      <w:r>
+        <w:rPr>
+          <w:rFonts w:ascii="Arial" w:hAnsi="Arial" w:cs="Arial"/>
+          <w:lang w:val="en-US"/>
+        </w:rPr>
+        <w:t xml:space="preserve">eight </w:t>
+      </w:r>
+      <w:r>
+        <w:rPr>
+          <w:rFonts w:ascii="Arial" w:hAnsi="Arial" w:cs="Arial"/>
+          <w:lang w:val="en-US"/>
+        </w:rPr>
+        <w:t xml:space="preserve">knots, climb to </w:t>
+      </w:r>
+      <w:r>
+        <w:rPr>
+          <w:rFonts w:ascii="Arial" w:hAnsi="Arial" w:cs="Arial"/>
+          <w:lang w:val="en-US"/>
+        </w:rPr>
+        <w:t>three thousand feet</w:t>
+      </w:r>
+      <w:r>
+        <w:rPr>
+          <w:rFonts w:ascii="Arial" w:hAnsi="Arial" w:cs="Arial"/>
+          <w:lang w:val="en-US"/>
+        </w:rPr>
+        <w:t xml:space="preserve">, runway </w:t>
+      </w:r>
+      <w:r>
+        <w:rPr>
+          <w:rFonts w:ascii="Arial" w:hAnsi="Arial" w:cs="Arial"/>
+          <w:lang w:val="en-US"/>
+        </w:rPr>
+        <w:t>two six</w:t>
+      </w:r>
+      <w:r>
+        <w:rPr>
+          <w:rFonts w:ascii="Arial" w:hAnsi="Arial" w:cs="Arial"/>
+          <w:lang w:val="en-US"/>
+        </w:rPr>
+        <w:t>, cleared for takeoff</w:t>
+      </w:r>
+    </w:p>
+    <w:p>
+      <w:pPr>
+        <w:rPr>
+          <w:rFonts w:ascii="Arial" w:hAnsi="Arial" w:cs="Arial"/>
+          <w:lang w:val="en-US"/>
+        </w:rPr>
+      </w:pPr>
+      <w:r>
+        <w:rPr>
+          <w:rFonts w:ascii="Arial" w:hAnsi="Arial" w:cs="Arial"/>
+          <w:b/>
+          <w:bCs/>
+          <w:lang w:val="en-US"/>
+        </w:rPr>
+        <w:t xml:space="preserve">Pilot: </w:t>
+      </w:r>
+      <w:r>
+        <w:rPr>
+          <w:rFonts w:ascii="Arial" w:hAnsi="Arial" w:cs="Arial"/>
+          <w:lang w:val="en-US"/>
+        </w:rPr>
+        <w:t>clear takeoff runway</w:t>
+      </w:r>
+      <w:r>
+        <w:rPr>
+          <w:rFonts w:ascii="Arial" w:hAnsi="Arial" w:cs="Arial"/>
+          <w:lang w:val="en-US"/>
+        </w:rPr>
+        <w:t xml:space="preserve"> two six</w:t>
+      </w:r>
+      <w:r>
+        <w:rPr>
+          <w:rFonts w:ascii="Arial" w:hAnsi="Arial" w:cs="Arial"/>
+          <w:lang w:val="en-US"/>
+        </w:rPr>
+        <w:t xml:space="preserve">, climb </w:t>
+      </w:r>
+      <w:r>
+        <w:rPr>
+          <w:rFonts w:ascii="Arial" w:hAnsi="Arial" w:cs="Arial"/>
+          <w:lang w:val="en-US"/>
+        </w:rPr>
+        <w:t>three thousand</w:t>
+      </w:r>
+      <w:r>
+        <w:rPr>
+          <w:rFonts w:ascii="Arial" w:hAnsi="Arial" w:cs="Arial"/>
+          <w:lang w:val="en-US"/>
+        </w:rPr>
+        <w:t xml:space="preserve">, </w:t>
+      </w:r>
+      <w:r>
+        <w:rPr>
+          <w:rFonts w:ascii="Arial" w:hAnsi="Arial" w:cs="Arial"/>
+          <w:lang w:val="en-US"/>
+        </w:rPr>
+        <w:t>GO CAT</w:t>
+      </w:r>
+      <w:r>
+        <w:rPr>
+          <w:rFonts w:ascii="Arial" w:hAnsi="Arial" w:cs="Arial"/>
+          <w:lang w:val="en-US"/>
+        </w:rPr>
+        <w:t xml:space="preserve"> four two niner</w:t>
+      </w:r>
+    </w:p>
+    <w:p>
+      <w:pPr>
+        <w:rPr>
+          <w:rFonts w:ascii="Arial" w:hAnsi="Arial" w:cs="Arial"/>
+          <w:lang w:val="en-US"/>
+        </w:rPr>
+      </w:pPr>
+      <w:r>
+        <w:rPr>
+          <w:rFonts w:ascii="Arial" w:hAnsi="Arial" w:cs="Arial"/>
+          <w:b/>
+          <w:bCs/>
+          <w:lang w:val="en-US"/>
+        </w:rPr>
+        <w:t xml:space="preserve">Pilot: </w:t>
+      </w:r>
+      <w:r>
+        <w:rPr>
+          <w:rFonts w:ascii="Arial" w:hAnsi="Arial" w:cs="Arial"/>
+          <w:lang w:val="en-US"/>
+        </w:rPr>
         <w:t>Singapore Tower,</w:t>
       </w:r>
       <w:r>
@@ -1200,7 +2300,21 @@
           <w:rFonts w:ascii="Arial" w:hAnsi="Arial" w:cs="Arial"/>
           <w:lang w:val="en-US"/>
         </w:rPr>
-        <w:t>SKYBIRD602, currently holding over PAPA</w:t>
+        <w:t>SKYBIRD</w:t>
+      </w:r>
+      <w:r>
+        <w:rPr>
+          <w:rFonts w:ascii="Arial" w:hAnsi="Arial" w:cs="Arial"/>
+          <w:lang w:val="en-US"/>
+        </w:rPr>
+        <w:t xml:space="preserve"> six zero two</w:t>
+      </w:r>
+      <w:r>
+        <w:rPr>
+          <w:rFonts w:ascii="Arial" w:hAnsi="Arial" w:cs="Arial"/>
+          <w:lang w:val="en-US"/>
+        </w:rPr>
+        <w:t>, currently holding over PAPA</w:t>
       </w:r>
     </w:p>
     <w:p>
@@ -1224,7 +2338,21 @@
           <w:rFonts w:ascii="Arial" w:hAnsi="Arial" w:cs="Arial"/>
           <w:lang w:val="en-US"/>
         </w:rPr>
-        <w:t>SKYBIRD602, Singapore Tower, go ahead</w:t>
+        <w:t>SKYBIRD</w:t>
+      </w:r>
+      <w:r>
+        <w:rPr>
+          <w:rFonts w:ascii="Arial" w:hAnsi="Arial" w:cs="Arial"/>
+          <w:lang w:val="en-US"/>
+        </w:rPr>
+        <w:t xml:space="preserve"> six zero two</w:t>
+      </w:r>
+      <w:r>
+        <w:rPr>
+          <w:rFonts w:ascii="Arial" w:hAnsi="Arial" w:cs="Arial"/>
+          <w:lang w:val="en-US"/>
+        </w:rPr>
+        <w:t>, Singapore Tower, go ahead</w:t>
       </w:r>
     </w:p>
     <w:p>
@@ -1248,7 +2376,14 @@
           <w:rFonts w:ascii="Arial" w:hAnsi="Arial" w:cs="Arial"/>
           <w:lang w:val="en-US"/>
         </w:rPr>
-        <w:t>Requesting to land due to bingo fuel, SKYBIRD602</w:t>
+        <w:t>Requesting to land due to bingo fuel, SKYBIRD</w:t>
+      </w:r>
+      <w:r>
+        <w:rPr>
+          <w:rFonts w:ascii="Arial" w:hAnsi="Arial" w:cs="Arial"/>
+          <w:lang w:val="en-US"/>
+        </w:rPr>
+        <w:t xml:space="preserve"> six zero two</w:t>
       </w:r>
     </w:p>
     <w:p>
@@ -1272,7 +2407,42 @@
           <w:rFonts w:ascii="Arial" w:hAnsi="Arial" w:cs="Arial"/>
           <w:lang w:val="en-US"/>
         </w:rPr>
-        <w:t>Copy, SKYBIRD602 turn left heading 090 descent 9000ft</w:t>
+        <w:t>Copy, SKYBIRD</w:t>
+      </w:r>
+      <w:r>
+        <w:rPr>
+          <w:rFonts w:ascii="Arial" w:hAnsi="Arial" w:cs="Arial"/>
+          <w:lang w:val="en-US"/>
+        </w:rPr>
+        <w:t xml:space="preserve"> six zero two</w:t>
+      </w:r>
+      <w:r>
+        <w:rPr>
+          <w:rFonts w:ascii="Arial" w:hAnsi="Arial" w:cs="Arial"/>
+          <w:lang w:val="en-US"/>
+        </w:rPr>
+        <w:t xml:space="preserve"> turn left heading </w:t>
+      </w:r>
+      <w:r>
+        <w:rPr>
+          <w:rFonts w:ascii="Arial" w:hAnsi="Arial" w:cs="Arial"/>
+          <w:lang w:val="en-US"/>
+        </w:rPr>
+        <w:t>zero niner zero</w:t>
+      </w:r>
+      <w:r>
+        <w:rPr>
+          <w:rFonts w:ascii="Arial" w:hAnsi="Arial" w:cs="Arial"/>
+          <w:lang w:val="en-US"/>
+        </w:rPr>
+        <w:t xml:space="preserve"> descent </w:t>
+      </w:r>
+      <w:r>
+        <w:rPr>
+          <w:rFonts w:ascii="Arial" w:hAnsi="Arial" w:cs="Arial"/>
+          <w:lang w:val="en-US"/>
+        </w:rPr>
+        <w:t>niner thousand feet</w:t>
       </w:r>
     </w:p>
     <w:p>
@@ -1296,7 +2466,42 @@
           <w:rFonts w:ascii="Arial" w:hAnsi="Arial" w:cs="Arial"/>
           <w:lang w:val="en-US"/>
         </w:rPr>
-        <w:t>left turn heading 090, descent 9000ft, SKYBIRD602</w:t>
+        <w:t xml:space="preserve">left turn heading </w:t>
+      </w:r>
+      <w:r>
+        <w:rPr>
+          <w:rFonts w:ascii="Arial" w:hAnsi="Arial" w:cs="Arial"/>
+          <w:lang w:val="en-US"/>
+        </w:rPr>
+        <w:t>zero niner zero</w:t>
+      </w:r>
+      <w:r>
+        <w:rPr>
+          <w:rFonts w:ascii="Arial" w:hAnsi="Arial" w:cs="Arial"/>
+          <w:lang w:val="en-US"/>
+        </w:rPr>
+        <w:t xml:space="preserve">, descent </w:t>
+      </w:r>
+      <w:r>
+        <w:rPr>
+          <w:rFonts w:ascii="Arial" w:hAnsi="Arial" w:cs="Arial"/>
+          <w:lang w:val="en-US"/>
+        </w:rPr>
+        <w:t>niner thousand feet</w:t>
+      </w:r>
+      <w:r>
+        <w:rPr>
+          <w:rFonts w:ascii="Arial" w:hAnsi="Arial" w:cs="Arial"/>
+          <w:lang w:val="en-US"/>
+        </w:rPr>
+        <w:t>, SKYBIRD</w:t>
+      </w:r>
+      <w:r>
+        <w:rPr>
+          <w:rFonts w:ascii="Arial" w:hAnsi="Arial" w:cs="Arial"/>
+          <w:lang w:val="en-US"/>
+        </w:rPr>
+        <w:t xml:space="preserve"> six zero two</w:t>
       </w:r>
     </w:p>
     <w:p>
@@ -1320,7 +2525,42 @@
           <w:rFonts w:ascii="Arial" w:hAnsi="Arial" w:cs="Arial"/>
           <w:lang w:val="en-US"/>
         </w:rPr>
-        <w:t>GOCAT429, climb FL190, report passing FL140</w:t>
+        <w:t>GO CAT</w:t>
+      </w:r>
+      <w:r>
+        <w:rPr>
+          <w:rFonts w:ascii="Arial" w:hAnsi="Arial" w:cs="Arial"/>
+          <w:lang w:val="en-US"/>
+        </w:rPr>
+        <w:t xml:space="preserve"> four two niner</w:t>
+      </w:r>
+      <w:r>
+        <w:rPr>
+          <w:rFonts w:ascii="Arial" w:hAnsi="Arial" w:cs="Arial"/>
+          <w:lang w:val="en-US"/>
+        </w:rPr>
+        <w:t xml:space="preserve">, climb </w:t>
+      </w:r>
+      <w:r>
+        <w:rPr>
+          <w:rFonts w:ascii="Arial" w:hAnsi="Arial" w:cs="Arial"/>
+          <w:lang w:val="en-US"/>
+        </w:rPr>
+        <w:t>flight level one niner zero</w:t>
+      </w:r>
+      <w:r>
+        <w:rPr>
+          <w:rFonts w:ascii="Arial" w:hAnsi="Arial" w:cs="Arial"/>
+          <w:lang w:val="en-US"/>
+        </w:rPr>
+        <w:t>, report passing</w:t>
+      </w:r>
+      <w:r>
+        <w:rPr>
+          <w:rFonts w:ascii="Arial" w:hAnsi="Arial" w:cs="Arial"/>
+          <w:lang w:val="en-US"/>
+        </w:rPr>
+        <w:t xml:space="preserve"> flight level one four zero</w:t>
       </w:r>
     </w:p>
     <w:p>
@@ -1344,7 +2584,49 @@
           <w:rFonts w:ascii="Arial" w:hAnsi="Arial" w:cs="Arial"/>
           <w:lang w:val="en-US"/>
         </w:rPr>
-        <w:t>climb FL190, report passing FL140, GOCAT429</w:t>
+        <w:t xml:space="preserve">climb </w:t>
+      </w:r>
+      <w:r>
+        <w:rPr>
+          <w:rFonts w:ascii="Arial" w:hAnsi="Arial" w:cs="Arial"/>
+          <w:lang w:val="en-US"/>
+        </w:rPr>
+        <w:t>flight level one niner zero</w:t>
+      </w:r>
+      <w:r>
+        <w:rPr>
+          <w:rFonts w:ascii="Arial" w:hAnsi="Arial" w:cs="Arial"/>
+          <w:lang w:val="en-US"/>
+        </w:rPr>
+        <w:t xml:space="preserve">, report passing </w:t>
+      </w:r>
+      <w:r>
+        <w:rPr>
+          <w:rFonts w:ascii="Arial" w:hAnsi="Arial" w:cs="Arial"/>
+          <w:lang w:val="en-US"/>
+        </w:rPr>
+        <w:t>flight level one four zero</w:t>
+      </w:r>
+      <w:r>
+        <w:rPr>
+          <w:rFonts w:ascii="Arial" w:hAnsi="Arial" w:cs="Arial"/>
+          <w:lang w:val="en-US"/>
+        </w:rPr>
+        <w:t xml:space="preserve">, </w:t>
+      </w:r>
+      <w:r>
+        <w:rPr>
+          <w:rFonts w:ascii="Arial" w:hAnsi="Arial" w:cs="Arial"/>
+          <w:lang w:val="en-US"/>
+        </w:rPr>
+        <w:t>GO CAT</w:t>
+      </w:r>
+      <w:r>
+        <w:rPr>
+          <w:rFonts w:ascii="Arial" w:hAnsi="Arial" w:cs="Arial"/>
+          <w:lang w:val="en-US"/>
+        </w:rPr>
+        <w:t xml:space="preserve"> four two niner</w:t>
       </w:r>
     </w:p>
     <w:p>
@@ -1368,7 +2650,21 @@
           <w:rFonts w:ascii="Arial" w:hAnsi="Arial" w:cs="Arial"/>
           <w:lang w:val="en-US"/>
         </w:rPr>
-        <w:t>SKYBIRD602, report finals</w:t>
+        <w:t>SKYBIRD</w:t>
+      </w:r>
+      <w:r>
+        <w:rPr>
+          <w:rFonts w:ascii="Arial" w:hAnsi="Arial" w:cs="Arial"/>
+          <w:lang w:val="en-US"/>
+        </w:rPr>
+        <w:t xml:space="preserve"> six zero two</w:t>
+      </w:r>
+      <w:r>
+        <w:rPr>
+          <w:rFonts w:ascii="Arial" w:hAnsi="Arial" w:cs="Arial"/>
+          <w:lang w:val="en-US"/>
+        </w:rPr>
+        <w:t>, report finals</w:t>
       </w:r>
     </w:p>
     <w:p>
@@ -1392,7 +2688,28 @@
           <w:rFonts w:ascii="Arial" w:hAnsi="Arial" w:cs="Arial"/>
           <w:lang w:val="en-US"/>
         </w:rPr>
-        <w:t>SKYBIRD602, finals, runway26</w:t>
+        <w:t>SKYBIRD</w:t>
+      </w:r>
+      <w:r>
+        <w:rPr>
+          <w:rFonts w:ascii="Arial" w:hAnsi="Arial" w:cs="Arial"/>
+          <w:lang w:val="en-US"/>
+        </w:rPr>
+        <w:t xml:space="preserve"> six zero two</w:t>
+      </w:r>
+      <w:r>
+        <w:rPr>
+          <w:rFonts w:ascii="Arial" w:hAnsi="Arial" w:cs="Arial"/>
+          <w:lang w:val="en-US"/>
+        </w:rPr>
+        <w:t>, finals, runway</w:t>
+      </w:r>
+      <w:r>
+        <w:rPr>
+          <w:rFonts w:ascii="Arial" w:hAnsi="Arial" w:cs="Arial"/>
+          <w:lang w:val="en-US"/>
+        </w:rPr>
+        <w:t xml:space="preserve"> two six</w:t>
       </w:r>
     </w:p>
     <w:p>
@@ -1416,42 +2733,56 @@
           <w:rFonts w:ascii="Arial" w:hAnsi="Arial" w:cs="Arial"/>
           <w:lang w:val="en-US"/>
         </w:rPr>
-        <w:t>S</w:t>
-      </w:r>
-      <w:r>
-        <w:rPr>
-          <w:rFonts w:ascii="Arial" w:hAnsi="Arial" w:cs="Arial"/>
-          <w:lang w:val="en-US"/>
-        </w:rPr>
-        <w:t>KYBIRD602</w:t>
-      </w:r>
-      <w:r>
-        <w:rPr>
-          <w:rFonts w:ascii="Arial" w:hAnsi="Arial" w:cs="Arial"/>
-          <w:lang w:val="en-US"/>
-        </w:rPr>
-        <w:t>, clear to land, runway 26 wind 2</w:t>
-      </w:r>
-      <w:r>
-        <w:rPr>
-          <w:rFonts w:ascii="Arial" w:hAnsi="Arial" w:cs="Arial"/>
-          <w:lang w:val="en-US"/>
-        </w:rPr>
-        <w:t>3</w:t>
-      </w:r>
-      <w:r>
-        <w:rPr>
-          <w:rFonts w:ascii="Arial" w:hAnsi="Arial" w:cs="Arial"/>
-          <w:lang w:val="en-US"/>
-        </w:rPr>
-        <w:t>0 degrees, 1</w:t>
-      </w:r>
-      <w:r>
-        <w:rPr>
-          <w:rFonts w:ascii="Arial" w:hAnsi="Arial" w:cs="Arial"/>
-          <w:lang w:val="en-US"/>
-        </w:rPr>
-        <w:t>2</w:t>
+        <w:t>SKYBIRD</w:t>
+      </w:r>
+      <w:r>
+        <w:rPr>
+          <w:rFonts w:ascii="Arial" w:hAnsi="Arial" w:cs="Arial"/>
+          <w:lang w:val="en-US"/>
+        </w:rPr>
+        <w:t xml:space="preserve"> six zero two</w:t>
+      </w:r>
+      <w:r>
+        <w:rPr>
+          <w:rFonts w:ascii="Arial" w:hAnsi="Arial" w:cs="Arial"/>
+          <w:lang w:val="en-US"/>
+        </w:rPr>
+        <w:t xml:space="preserve">, clear to land, runway </w:t>
+      </w:r>
+      <w:r>
+        <w:rPr>
+          <w:rFonts w:ascii="Arial" w:hAnsi="Arial" w:cs="Arial"/>
+          <w:lang w:val="en-US"/>
+        </w:rPr>
+        <w:t>two six</w:t>
+      </w:r>
+      <w:r>
+        <w:rPr>
+          <w:rFonts w:ascii="Arial" w:hAnsi="Arial" w:cs="Arial"/>
+          <w:lang w:val="en-US"/>
+        </w:rPr>
+        <w:t xml:space="preserve"> wind </w:t>
+      </w:r>
+      <w:r>
+        <w:rPr>
+          <w:rFonts w:ascii="Arial" w:hAnsi="Arial" w:cs="Arial"/>
+          <w:lang w:val="en-US"/>
+        </w:rPr>
+        <w:t>two three zero</w:t>
+      </w:r>
+      <w:r>
+        <w:rPr>
+          <w:rFonts w:ascii="Arial" w:hAnsi="Arial" w:cs="Arial"/>
+          <w:lang w:val="en-US"/>
+        </w:rPr>
+        <w:t xml:space="preserve"> degrees, </w:t>
+      </w:r>
+      <w:r>
+        <w:rPr>
+          <w:rFonts w:ascii="Arial" w:hAnsi="Arial" w:cs="Arial"/>
+          <w:lang w:val="en-US"/>
+        </w:rPr>
+        <w:t>one two</w:t>
       </w:r>
       <w:r>
         <w:rPr>
@@ -1482,14 +2813,28 @@
           <w:rFonts w:ascii="Arial" w:hAnsi="Arial" w:cs="Arial"/>
           <w:lang w:val="en-US"/>
         </w:rPr>
-        <w:t>Cleared to land runway 26, S</w:t>
-      </w:r>
-      <w:r>
-        <w:rPr>
-          <w:rFonts w:ascii="Arial" w:hAnsi="Arial" w:cs="Arial"/>
-          <w:lang w:val="en-US"/>
-        </w:rPr>
-        <w:t>KYBIRD602</w:t>
+        <w:t xml:space="preserve">Cleared to land runway </w:t>
+      </w:r>
+      <w:r>
+        <w:rPr>
+          <w:rFonts w:ascii="Arial" w:hAnsi="Arial" w:cs="Arial"/>
+          <w:lang w:val="en-US"/>
+        </w:rPr>
+        <w:t>two six</w:t>
+      </w:r>
+      <w:r>
+        <w:rPr>
+          <w:rFonts w:ascii="Arial" w:hAnsi="Arial" w:cs="Arial"/>
+          <w:lang w:val="en-US"/>
+        </w:rPr>
+        <w:t>, SKYBIRD</w:t>
+      </w:r>
+      <w:r>
+        <w:rPr>
+          <w:rFonts w:ascii="Arial" w:hAnsi="Arial" w:cs="Arial"/>
+          <w:lang w:val="en-US"/>
+        </w:rPr>
+        <w:t xml:space="preserve"> six zero two</w:t>
       </w:r>
     </w:p>
     <w:p>
@@ -1513,7 +2858,35 @@
           <w:rFonts w:ascii="Arial" w:hAnsi="Arial" w:cs="Arial"/>
           <w:lang w:val="en-US"/>
         </w:rPr>
-        <w:t xml:space="preserve">GOCAT429, passing FL140 </w:t>
+        <w:t>GO CAT</w:t>
+      </w:r>
+      <w:r>
+        <w:rPr>
+          <w:rFonts w:ascii="Arial" w:hAnsi="Arial" w:cs="Arial"/>
+          <w:lang w:val="en-US"/>
+        </w:rPr>
+        <w:t xml:space="preserve"> four two niner</w:t>
+      </w:r>
+      <w:r>
+        <w:rPr>
+          <w:rFonts w:ascii="Arial" w:hAnsi="Arial" w:cs="Arial"/>
+          <w:lang w:val="en-US"/>
+        </w:rPr>
+        <w:t xml:space="preserve">, passing </w:t>
+      </w:r>
+      <w:r>
+        <w:rPr>
+          <w:rFonts w:ascii="Arial" w:hAnsi="Arial" w:cs="Arial"/>
+          <w:lang w:val="en-US"/>
+        </w:rPr>
+        <w:t>flight level one four zero</w:t>
+      </w:r>
+      <w:r>
+        <w:rPr>
+          <w:rFonts w:ascii="Arial" w:hAnsi="Arial" w:cs="Arial"/>
+          <w:lang w:val="en-US"/>
+        </w:rPr>
+        <w:t xml:space="preserve"> </w:t>
       </w:r>
       <w:proofErr w:type="gramStart"/>
       <w:r>
@@ -1546,7 +2919,28 @@
           <w:rFonts w:ascii="Arial" w:hAnsi="Arial" w:cs="Arial"/>
           <w:lang w:val="en-US"/>
         </w:rPr>
-        <w:t>GOCAT429 contact Singapore departure 124.6</w:t>
+        <w:t>GO CAT</w:t>
+      </w:r>
+      <w:r>
+        <w:rPr>
+          <w:rFonts w:ascii="Arial" w:hAnsi="Arial" w:cs="Arial"/>
+          <w:lang w:val="en-US"/>
+        </w:rPr>
+        <w:t xml:space="preserve"> four two niner</w:t>
+      </w:r>
+      <w:r>
+        <w:rPr>
+          <w:rFonts w:ascii="Arial" w:hAnsi="Arial" w:cs="Arial"/>
+          <w:lang w:val="en-US"/>
+        </w:rPr>
+        <w:t xml:space="preserve"> contact Singapore departure </w:t>
+      </w:r>
+      <w:r>
+        <w:rPr>
+          <w:rFonts w:ascii="Arial" w:hAnsi="Arial" w:cs="Arial"/>
+          <w:lang w:val="en-US"/>
+        </w:rPr>
+        <w:t>one two four decimal six</w:t>
       </w:r>
     </w:p>
     <w:p>
@@ -1570,7 +2964,35 @@
           <w:rFonts w:ascii="Arial" w:hAnsi="Arial" w:cs="Arial"/>
           <w:lang w:val="en-US"/>
         </w:rPr>
-        <w:t>124.6, GOCAT429. Good day</w:t>
+        <w:t>one two four decimal six</w:t>
+      </w:r>
+      <w:r>
+        <w:rPr>
+          <w:rFonts w:ascii="Arial" w:hAnsi="Arial" w:cs="Arial"/>
+          <w:lang w:val="en-US"/>
+        </w:rPr>
+        <w:t xml:space="preserve">, </w:t>
+      </w:r>
+      <w:r>
+        <w:rPr>
+          <w:rFonts w:ascii="Arial" w:hAnsi="Arial" w:cs="Arial"/>
+          <w:lang w:val="en-US"/>
+        </w:rPr>
+        <w:t>GO CAT</w:t>
+      </w:r>
+      <w:r>
+        <w:rPr>
+          <w:rFonts w:ascii="Arial" w:hAnsi="Arial" w:cs="Arial"/>
+          <w:lang w:val="en-US"/>
+        </w:rPr>
+        <w:t xml:space="preserve"> four two niner</w:t>
+      </w:r>
+      <w:r>
+        <w:rPr>
+          <w:rFonts w:ascii="Arial" w:hAnsi="Arial" w:cs="Arial"/>
+          <w:lang w:val="en-US"/>
+        </w:rPr>
+        <w:t>. Good day</w:t>
       </w:r>
     </w:p>
     <w:p>

</xml_diff>